<commit_message>
Lab 3 revised and completed
</commit_message>
<xml_diff>
--- a/Lab/Misc/K041_AnishSudhanNair_IntroToCrypto_Lab3.docx
+++ b/Lab/Misc/K041_AnishSudhanNair_IntroToCrypto_Lab3.docx
@@ -312,23 +312,21 @@
     </w:p>
     <w:p>
       <w:pPr>
-        <w:rPr>
-          <w:rFonts w:ascii="Times New Roman" w:hAnsi="Times New Roman" w:cs="Times New Roman"/>
-        </w:rPr>
-      </w:pPr>
-      <w:r>
-        <w:rPr>
-          <w:rFonts w:ascii="Times New Roman" w:hAnsi="Times New Roman" w:cs="Times New Roman"/>
-          <w:b/>
-          <w:bCs/>
+        <w:ind w:left="-284"/>
+        <w:rPr>
+          <w:rFonts w:ascii="Times New Roman" w:hAnsi="Times New Roman" w:cs="Times New Roman"/>
+        </w:rPr>
+      </w:pPr>
+      <w:r>
+        <w:rPr>
+          <w:rFonts w:ascii="Times New Roman" w:hAnsi="Times New Roman" w:cs="Times New Roman"/>
           <w:noProof/>
-          <w:u w:val="single"/>
         </w:rPr>
         <w:drawing>
-          <wp:inline distT="0" distB="0" distL="0" distR="0" wp14:anchorId="27B4FD73" wp14:editId="4089B4D2">
-            <wp:extent cx="5408550" cy="5160475"/>
-            <wp:effectExtent l="0" t="0" r="1905" b="0"/>
-            <wp:docPr id="1" name="Picture 1"/>
+          <wp:inline distT="0" distB="0" distL="0" distR="0" wp14:anchorId="555D4217" wp14:editId="5FC67507">
+            <wp:extent cx="6101692" cy="4798337"/>
+            <wp:effectExtent l="0" t="0" r="0" b="2540"/>
+            <wp:docPr id="2" name="Picture 2"/>
             <wp:cNvGraphicFramePr>
               <a:graphicFrameLocks xmlns:a="http://schemas.openxmlformats.org/drawingml/2006/main" noChangeAspect="1"/>
             </wp:cNvGraphicFramePr>
@@ -336,10 +334,10 @@
               <a:graphicData uri="http://schemas.openxmlformats.org/drawingml/2006/picture">
                 <pic:pic xmlns:pic="http://schemas.openxmlformats.org/drawingml/2006/picture">
                   <pic:nvPicPr>
-                    <pic:cNvPr id="1" name="Picture 1"/>
+                    <pic:cNvPr id="2" name="Picture 2"/>
                     <pic:cNvPicPr/>
                   </pic:nvPicPr>
-                  <pic:blipFill rotWithShape="1">
+                  <pic:blipFill>
                     <a:blip r:embed="rId5">
                       <a:extLst>
                         <a:ext uri="{28A0092B-C50C-407E-A947-70E740481C1C}">
@@ -347,25 +345,18 @@
                         </a:ext>
                       </a:extLst>
                     </a:blip>
-                    <a:srcRect/>
-                    <a:stretch/>
+                    <a:stretch>
+                      <a:fillRect/>
+                    </a:stretch>
                   </pic:blipFill>
-                  <pic:spPr bwMode="auto">
+                  <pic:spPr>
                     <a:xfrm>
                       <a:off x="0" y="0"/>
-                      <a:ext cx="5551558" cy="5296923"/>
+                      <a:ext cx="6195530" cy="4872131"/>
                     </a:xfrm>
                     <a:prstGeom prst="rect">
                       <a:avLst/>
                     </a:prstGeom>
-                    <a:ln>
-                      <a:noFill/>
-                    </a:ln>
-                    <a:extLst>
-                      <a:ext uri="{53640926-AAD7-44D8-BBD7-CCE9431645EC}">
-                        <a14:shadowObscured xmlns:a14="http://schemas.microsoft.com/office/drawing/2010/main"/>
-                      </a:ext>
-                    </a:extLst>
                   </pic:spPr>
                 </pic:pic>
               </a:graphicData>
@@ -378,25 +369,19 @@
       <w:pPr>
         <w:rPr>
           <w:rFonts w:ascii="Times New Roman" w:hAnsi="Times New Roman" w:cs="Times New Roman"/>
-          <w:b/>
-          <w:bCs/>
-          <w:u w:val="single"/>
-        </w:rPr>
-      </w:pPr>
-      <w:r>
-        <w:rPr>
-          <w:rFonts w:ascii="Times New Roman" w:hAnsi="Times New Roman" w:cs="Times New Roman"/>
-          <w:b/>
-          <w:bCs/>
+        </w:rPr>
+      </w:pPr>
+      <w:r>
+        <w:rPr>
+          <w:rFonts w:ascii="Times New Roman" w:hAnsi="Times New Roman" w:cs="Times New Roman"/>
           <w:noProof/>
-          <w:u w:val="single"/>
         </w:rPr>
         <w:lastRenderedPageBreak/>
         <w:drawing>
-          <wp:inline distT="0" distB="0" distL="0" distR="0" wp14:anchorId="5673462F" wp14:editId="47E6BF25">
-            <wp:extent cx="4819037" cy="4635375"/>
-            <wp:effectExtent l="0" t="0" r="0" b="635"/>
-            <wp:docPr id="3" name="Picture 3"/>
+          <wp:inline distT="0" distB="0" distL="0" distR="0" wp14:anchorId="576E31A9" wp14:editId="2F136ED8">
+            <wp:extent cx="5731510" cy="4589145"/>
+            <wp:effectExtent l="0" t="0" r="0" b="0"/>
+            <wp:docPr id="7" name="Picture 7"/>
             <wp:cNvGraphicFramePr>
               <a:graphicFrameLocks xmlns:a="http://schemas.openxmlformats.org/drawingml/2006/main" noChangeAspect="1"/>
             </wp:cNvGraphicFramePr>
@@ -404,7 +389,7 @@
               <a:graphicData uri="http://schemas.openxmlformats.org/drawingml/2006/picture">
                 <pic:pic xmlns:pic="http://schemas.openxmlformats.org/drawingml/2006/picture">
                   <pic:nvPicPr>
-                    <pic:cNvPr id="3" name="Picture 3"/>
+                    <pic:cNvPr id="7" name="Picture 7"/>
                     <pic:cNvPicPr/>
                   </pic:nvPicPr>
                   <pic:blipFill>
@@ -422,7 +407,7 @@
                   <pic:spPr>
                     <a:xfrm>
                       <a:off x="0" y="0"/>
-                      <a:ext cx="4922653" cy="4735042"/>
+                      <a:ext cx="5731510" cy="4589145"/>
                     </a:xfrm>
                     <a:prstGeom prst="rect">
                       <a:avLst/>
@@ -437,16 +422,13 @@
       <w:r>
         <w:rPr>
           <w:rFonts w:ascii="Times New Roman" w:hAnsi="Times New Roman" w:cs="Times New Roman"/>
-          <w:b/>
-          <w:bCs/>
           <w:noProof/>
-          <w:u w:val="single"/>
         </w:rPr>
         <w:drawing>
-          <wp:inline distT="0" distB="0" distL="0" distR="0" wp14:anchorId="0034D027" wp14:editId="079BED11">
-            <wp:extent cx="4819015" cy="4634286"/>
-            <wp:effectExtent l="0" t="0" r="0" b="1270"/>
-            <wp:docPr id="4" name="Picture 4"/>
+          <wp:inline distT="0" distB="0" distL="0" distR="0" wp14:anchorId="24F782C7" wp14:editId="1790234C">
+            <wp:extent cx="5731510" cy="4624070"/>
+            <wp:effectExtent l="0" t="0" r="0" b="0"/>
+            <wp:docPr id="8" name="Picture 8"/>
             <wp:cNvGraphicFramePr>
               <a:graphicFrameLocks xmlns:a="http://schemas.openxmlformats.org/drawingml/2006/main" noChangeAspect="1"/>
             </wp:cNvGraphicFramePr>
@@ -454,7 +436,7 @@
               <a:graphicData uri="http://schemas.openxmlformats.org/drawingml/2006/picture">
                 <pic:pic xmlns:pic="http://schemas.openxmlformats.org/drawingml/2006/picture">
                   <pic:nvPicPr>
-                    <pic:cNvPr id="4" name="Picture 4"/>
+                    <pic:cNvPr id="8" name="Picture 8"/>
                     <pic:cNvPicPr/>
                   </pic:nvPicPr>
                   <pic:blipFill>
@@ -472,7 +454,7 @@
                   <pic:spPr>
                     <a:xfrm>
                       <a:off x="0" y="0"/>
-                      <a:ext cx="4863881" cy="4677433"/>
+                      <a:ext cx="5731510" cy="4624070"/>
                     </a:xfrm>
                     <a:prstGeom prst="rect">
                       <a:avLst/>
@@ -487,17 +469,14 @@
       <w:r>
         <w:rPr>
           <w:rFonts w:ascii="Times New Roman" w:hAnsi="Times New Roman" w:cs="Times New Roman"/>
-          <w:b/>
-          <w:bCs/>
           <w:noProof/>
-          <w:u w:val="single"/>
         </w:rPr>
         <w:lastRenderedPageBreak/>
         <w:drawing>
-          <wp:inline distT="0" distB="0" distL="0" distR="0" wp14:anchorId="33A2097E" wp14:editId="51AE5D91">
-            <wp:extent cx="5231130" cy="5041035"/>
-            <wp:effectExtent l="0" t="0" r="1270" b="1270"/>
-            <wp:docPr id="5" name="Picture 5"/>
+          <wp:inline distT="0" distB="0" distL="0" distR="0" wp14:anchorId="1AE6D66E" wp14:editId="489A4005">
+            <wp:extent cx="5540375" cy="4485212"/>
+            <wp:effectExtent l="0" t="0" r="0" b="0"/>
+            <wp:docPr id="12" name="Picture 12"/>
             <wp:cNvGraphicFramePr>
               <a:graphicFrameLocks xmlns:a="http://schemas.openxmlformats.org/drawingml/2006/main" noChangeAspect="1"/>
             </wp:cNvGraphicFramePr>
@@ -505,7 +484,7 @@
               <a:graphicData uri="http://schemas.openxmlformats.org/drawingml/2006/picture">
                 <pic:pic xmlns:pic="http://schemas.openxmlformats.org/drawingml/2006/picture">
                   <pic:nvPicPr>
-                    <pic:cNvPr id="5" name="Picture 5"/>
+                    <pic:cNvPr id="12" name="Picture 12"/>
                     <pic:cNvPicPr/>
                   </pic:nvPicPr>
                   <pic:blipFill>
@@ -523,7 +502,7 @@
                   <pic:spPr>
                     <a:xfrm>
                       <a:off x="0" y="0"/>
-                      <a:ext cx="5372186" cy="5176965"/>
+                      <a:ext cx="5564056" cy="4504383"/>
                     </a:xfrm>
                     <a:prstGeom prst="rect">
                       <a:avLst/>
@@ -538,16 +517,13 @@
       <w:r>
         <w:rPr>
           <w:rFonts w:ascii="Times New Roman" w:hAnsi="Times New Roman" w:cs="Times New Roman"/>
-          <w:b/>
-          <w:bCs/>
           <w:noProof/>
-          <w:u w:val="single"/>
         </w:rPr>
         <w:drawing>
-          <wp:inline distT="0" distB="0" distL="0" distR="0" wp14:anchorId="2B08C0E6" wp14:editId="3BE4543B">
-            <wp:extent cx="5231279" cy="4273236"/>
-            <wp:effectExtent l="0" t="0" r="1270" b="0"/>
-            <wp:docPr id="6" name="Picture 6"/>
+          <wp:inline distT="0" distB="0" distL="0" distR="0" wp14:anchorId="52D2CF0F" wp14:editId="1B0B10E9">
+            <wp:extent cx="5540721" cy="4471988"/>
+            <wp:effectExtent l="0" t="0" r="0" b="0"/>
+            <wp:docPr id="13" name="Picture 13"/>
             <wp:cNvGraphicFramePr>
               <a:graphicFrameLocks xmlns:a="http://schemas.openxmlformats.org/drawingml/2006/main" noChangeAspect="1"/>
             </wp:cNvGraphicFramePr>
@@ -555,7 +531,7 @@
               <a:graphicData uri="http://schemas.openxmlformats.org/drawingml/2006/picture">
                 <pic:pic xmlns:pic="http://schemas.openxmlformats.org/drawingml/2006/picture">
                   <pic:nvPicPr>
-                    <pic:cNvPr id="6" name="Picture 6"/>
+                    <pic:cNvPr id="13" name="Picture 13"/>
                     <pic:cNvPicPr/>
                   </pic:nvPicPr>
                   <pic:blipFill>
@@ -573,7 +549,7 @@
                   <pic:spPr>
                     <a:xfrm>
                       <a:off x="0" y="0"/>
-                      <a:ext cx="5268294" cy="4303472"/>
+                      <a:ext cx="5540721" cy="4471988"/>
                     </a:xfrm>
                     <a:prstGeom prst="rect">
                       <a:avLst/>
@@ -585,58 +561,24 @@
           </wp:inline>
         </w:drawing>
       </w:r>
-    </w:p>
-    <w:p>
-      <w:pPr>
-        <w:rPr>
-          <w:rFonts w:ascii="Menlo" w:hAnsi="Menlo" w:cs="Menlo"/>
-          <w:b/>
-          <w:bCs/>
-          <w:color w:val="000000"/>
-          <w:u w:val="single"/>
-          <w:lang w:val="en-GB"/>
-        </w:rPr>
-      </w:pPr>
-      <w:r>
-        <w:rPr>
-          <w:rFonts w:ascii="Times New Roman" w:hAnsi="Times New Roman" w:cs="Times New Roman"/>
-          <w:b/>
-          <w:bCs/>
-          <w:u w:val="single"/>
-        </w:rPr>
-        <w:lastRenderedPageBreak/>
-        <w:t xml:space="preserve">Complete </w:t>
-      </w:r>
-      <w:r>
-        <w:rPr>
-          <w:rFonts w:ascii="Times New Roman" w:hAnsi="Times New Roman" w:cs="Times New Roman"/>
-          <w:b/>
-          <w:bCs/>
-          <w:u w:val="single"/>
-        </w:rPr>
-        <w:t>Output:</w:t>
-      </w:r>
-    </w:p>
-    <w:p>
-      <w:pPr>
-        <w:rPr>
-          <w:rFonts w:ascii="Menlo" w:hAnsi="Menlo" w:cs="Menlo"/>
-          <w:color w:val="000000"/>
-          <w:lang w:val="en-GB"/>
-        </w:rPr>
-      </w:pPr>
-      <w:r>
-        <w:rPr>
-          <w:rFonts w:ascii="Menlo" w:hAnsi="Menlo" w:cs="Menlo"/>
+      <w:r>
+        <w:rPr>
+          <w:rFonts w:ascii="Times New Roman" w:hAnsi="Times New Roman" w:cs="Times New Roman"/>
           <w:noProof/>
-          <w:color w:val="000000"/>
-          <w:lang w:val="en-GB"/>
         </w:rPr>
         <w:drawing>
-          <wp:inline distT="0" distB="0" distL="0" distR="0" wp14:anchorId="0A98E5D7" wp14:editId="499E6A3D">
-            <wp:extent cx="4897755" cy="4554813"/>
-            <wp:effectExtent l="0" t="0" r="4445" b="5080"/>
-            <wp:docPr id="9" name="Picture 9"/>
+          <wp:anchor distT="0" distB="0" distL="114300" distR="114300" simplePos="0" relativeHeight="251659264" behindDoc="0" locked="0" layoutInCell="1" allowOverlap="1" wp14:anchorId="4BDBE413" wp14:editId="33BCA72F">
+            <wp:simplePos x="0" y="0"/>
+            <wp:positionH relativeFrom="column">
+              <wp:posOffset>0</wp:posOffset>
+            </wp:positionH>
+            <wp:positionV relativeFrom="paragraph">
+              <wp:posOffset>8974455</wp:posOffset>
+            </wp:positionV>
+            <wp:extent cx="5549265" cy="378460"/>
+            <wp:effectExtent l="0" t="0" r="635" b="2540"/>
+            <wp:wrapNone/>
+            <wp:docPr id="14" name="Picture 14"/>
             <wp:cNvGraphicFramePr>
               <a:graphicFrameLocks xmlns:a="http://schemas.openxmlformats.org/drawingml/2006/main" noChangeAspect="1"/>
             </wp:cNvGraphicFramePr>
@@ -644,7 +586,7 @@
               <a:graphicData uri="http://schemas.openxmlformats.org/drawingml/2006/picture">
                 <pic:pic xmlns:pic="http://schemas.openxmlformats.org/drawingml/2006/picture">
                   <pic:nvPicPr>
-                    <pic:cNvPr id="9" name="Picture 9"/>
+                    <pic:cNvPr id="14" name="Picture 14"/>
                     <pic:cNvPicPr/>
                   </pic:nvPicPr>
                   <pic:blipFill>
@@ -662,7 +604,7 @@
                   <pic:spPr>
                     <a:xfrm>
                       <a:off x="0" y="0"/>
-                      <a:ext cx="4965923" cy="4618208"/>
+                      <a:ext cx="5549265" cy="378460"/>
                     </a:xfrm>
                     <a:prstGeom prst="rect">
                       <a:avLst/>
@@ -671,7 +613,13 @@
                 </pic:pic>
               </a:graphicData>
             </a:graphic>
-          </wp:inline>
+            <wp14:sizeRelH relativeFrom="page">
+              <wp14:pctWidth>0</wp14:pctWidth>
+            </wp14:sizeRelH>
+            <wp14:sizeRelV relativeFrom="page">
+              <wp14:pctHeight>0</wp14:pctHeight>
+            </wp14:sizeRelV>
+          </wp:anchor>
         </w:drawing>
       </w:r>
     </w:p>
@@ -679,6 +627,52 @@
       <w:pPr>
         <w:rPr>
           <w:rFonts w:ascii="Times New Roman" w:hAnsi="Times New Roman" w:cs="Times New Roman"/>
+          <w:b/>
+          <w:bCs/>
+          <w:u w:val="single"/>
+        </w:rPr>
+      </w:pPr>
+    </w:p>
+    <w:p>
+      <w:pPr>
+        <w:rPr>
+          <w:rFonts w:ascii="Times New Roman" w:hAnsi="Times New Roman" w:cs="Times New Roman"/>
+          <w:b/>
+          <w:bCs/>
+          <w:u w:val="single"/>
+        </w:rPr>
+      </w:pPr>
+      <w:r>
+        <w:rPr>
+          <w:rFonts w:ascii="Times New Roman" w:hAnsi="Times New Roman" w:cs="Times New Roman"/>
+          <w:b/>
+          <w:bCs/>
+          <w:u w:val="single"/>
+        </w:rPr>
+        <w:lastRenderedPageBreak/>
+        <w:t xml:space="preserve">Complete </w:t>
+      </w:r>
+      <w:r>
+        <w:rPr>
+          <w:rFonts w:ascii="Times New Roman" w:hAnsi="Times New Roman" w:cs="Times New Roman"/>
+          <w:b/>
+          <w:bCs/>
+          <w:u w:val="single"/>
+        </w:rPr>
+        <w:t>Output:</w:t>
+      </w:r>
+    </w:p>
+    <w:p>
+      <w:pPr>
+        <w:rPr>
+          <w:rFonts w:ascii="Times New Roman" w:hAnsi="Times New Roman" w:cs="Times New Roman"/>
+        </w:rPr>
+      </w:pPr>
+    </w:p>
+    <w:p>
+      <w:pPr>
+        <w:rPr>
+          <w:rFonts w:ascii="Times New Roman" w:hAnsi="Times New Roman" w:cs="Times New Roman"/>
         </w:rPr>
       </w:pPr>
       <w:r>
@@ -687,10 +681,10 @@
           <w:noProof/>
         </w:rPr>
         <w:drawing>
-          <wp:inline distT="0" distB="0" distL="0" distR="0" wp14:anchorId="31FAD547" wp14:editId="40DAC76C">
-            <wp:extent cx="4898216" cy="4454305"/>
-            <wp:effectExtent l="0" t="0" r="4445" b="3810"/>
-            <wp:docPr id="10" name="Picture 10"/>
+          <wp:inline distT="0" distB="0" distL="0" distR="0" wp14:anchorId="6B580DA2" wp14:editId="60749F92">
+            <wp:extent cx="5731510" cy="5366385"/>
+            <wp:effectExtent l="0" t="0" r="0" b="5715"/>
+            <wp:docPr id="15" name="Picture 15"/>
             <wp:cNvGraphicFramePr>
               <a:graphicFrameLocks xmlns:a="http://schemas.openxmlformats.org/drawingml/2006/main" noChangeAspect="1"/>
             </wp:cNvGraphicFramePr>
@@ -698,7 +692,7 @@
               <a:graphicData uri="http://schemas.openxmlformats.org/drawingml/2006/picture">
                 <pic:pic xmlns:pic="http://schemas.openxmlformats.org/drawingml/2006/picture">
                   <pic:nvPicPr>
-                    <pic:cNvPr id="10" name="Picture 10"/>
+                    <pic:cNvPr id="15" name="Picture 15"/>
                     <pic:cNvPicPr/>
                   </pic:nvPicPr>
                   <pic:blipFill>
@@ -716,7 +710,7 @@
                   <pic:spPr>
                     <a:xfrm>
                       <a:off x="0" y="0"/>
-                      <a:ext cx="4981181" cy="4529751"/>
+                      <a:ext cx="5731510" cy="5366385"/>
                     </a:xfrm>
                     <a:prstGeom prst="rect">
                       <a:avLst/>
@@ -735,17 +729,115 @@
           <w:rFonts w:ascii="Times New Roman" w:hAnsi="Times New Roman" w:cs="Times New Roman"/>
         </w:rPr>
       </w:pPr>
+    </w:p>
+    <w:p>
+      <w:pPr>
+        <w:rPr>
+          <w:rFonts w:ascii="Times New Roman" w:hAnsi="Times New Roman" w:cs="Times New Roman"/>
+        </w:rPr>
+      </w:pPr>
+    </w:p>
+    <w:p>
+      <w:pPr>
+        <w:rPr>
+          <w:rFonts w:ascii="Times New Roman" w:hAnsi="Times New Roman" w:cs="Times New Roman"/>
+        </w:rPr>
+      </w:pPr>
+    </w:p>
+    <w:p>
+      <w:pPr>
+        <w:rPr>
+          <w:rFonts w:ascii="Times New Roman" w:hAnsi="Times New Roman" w:cs="Times New Roman"/>
+        </w:rPr>
+      </w:pPr>
+    </w:p>
+    <w:p>
+      <w:pPr>
+        <w:rPr>
+          <w:rFonts w:ascii="Times New Roman" w:hAnsi="Times New Roman" w:cs="Times New Roman"/>
+        </w:rPr>
+      </w:pPr>
+    </w:p>
+    <w:p>
+      <w:pPr>
+        <w:rPr>
+          <w:rFonts w:ascii="Times New Roman" w:hAnsi="Times New Roman" w:cs="Times New Roman"/>
+        </w:rPr>
+      </w:pPr>
+    </w:p>
+    <w:p>
+      <w:pPr>
+        <w:rPr>
+          <w:rFonts w:ascii="Times New Roman" w:hAnsi="Times New Roman" w:cs="Times New Roman"/>
+        </w:rPr>
+      </w:pPr>
+    </w:p>
+    <w:p>
+      <w:pPr>
+        <w:rPr>
+          <w:rFonts w:ascii="Times New Roman" w:hAnsi="Times New Roman" w:cs="Times New Roman"/>
+        </w:rPr>
+      </w:pPr>
+    </w:p>
+    <w:p>
+      <w:pPr>
+        <w:rPr>
+          <w:rFonts w:ascii="Times New Roman" w:hAnsi="Times New Roman" w:cs="Times New Roman"/>
+        </w:rPr>
+      </w:pPr>
+    </w:p>
+    <w:p>
+      <w:pPr>
+        <w:rPr>
+          <w:rFonts w:ascii="Times New Roman" w:hAnsi="Times New Roman" w:cs="Times New Roman"/>
+        </w:rPr>
+      </w:pPr>
+    </w:p>
+    <w:p>
+      <w:pPr>
+        <w:rPr>
+          <w:rFonts w:ascii="Times New Roman" w:hAnsi="Times New Roman" w:cs="Times New Roman"/>
+        </w:rPr>
+      </w:pPr>
+    </w:p>
+    <w:p>
+      <w:pPr>
+        <w:rPr>
+          <w:rFonts w:ascii="Times New Roman" w:hAnsi="Times New Roman" w:cs="Times New Roman"/>
+        </w:rPr>
+      </w:pPr>
+    </w:p>
+    <w:p>
+      <w:pPr>
+        <w:rPr>
+          <w:rFonts w:ascii="Times New Roman" w:hAnsi="Times New Roman" w:cs="Times New Roman"/>
+        </w:rPr>
+      </w:pPr>
+    </w:p>
+    <w:p>
+      <w:pPr>
+        <w:rPr>
+          <w:rFonts w:ascii="Times New Roman" w:hAnsi="Times New Roman" w:cs="Times New Roman"/>
+        </w:rPr>
+      </w:pPr>
       <w:r>
         <w:rPr>
           <w:rFonts w:ascii="Times New Roman" w:hAnsi="Times New Roman" w:cs="Times New Roman"/>
           <w:noProof/>
         </w:rPr>
-        <w:lastRenderedPageBreak/>
         <w:drawing>
-          <wp:inline distT="0" distB="0" distL="0" distR="0" wp14:anchorId="1608624B" wp14:editId="5ACD1A72">
-            <wp:extent cx="5731510" cy="5380355"/>
-            <wp:effectExtent l="0" t="0" r="0" b="4445"/>
-            <wp:docPr id="11" name="Picture 11"/>
+          <wp:anchor distT="0" distB="0" distL="114300" distR="114300" simplePos="0" relativeHeight="251658240" behindDoc="0" locked="0" layoutInCell="1" allowOverlap="1" wp14:anchorId="1B4C42D3" wp14:editId="3D2B8ADB">
+            <wp:simplePos x="0" y="0"/>
+            <wp:positionH relativeFrom="column">
+              <wp:posOffset>0</wp:posOffset>
+            </wp:positionH>
+            <wp:positionV relativeFrom="paragraph">
+              <wp:posOffset>5328052</wp:posOffset>
+            </wp:positionV>
+            <wp:extent cx="5731510" cy="971550"/>
+            <wp:effectExtent l="0" t="0" r="0" b="6350"/>
+            <wp:wrapNone/>
+            <wp:docPr id="17" name="Picture 17"/>
             <wp:cNvGraphicFramePr>
               <a:graphicFrameLocks xmlns:a="http://schemas.openxmlformats.org/drawingml/2006/main" noChangeAspect="1"/>
             </wp:cNvGraphicFramePr>
@@ -753,7 +845,7 @@
               <a:graphicData uri="http://schemas.openxmlformats.org/drawingml/2006/picture">
                 <pic:pic xmlns:pic="http://schemas.openxmlformats.org/drawingml/2006/picture">
                   <pic:nvPicPr>
-                    <pic:cNvPr id="11" name="Picture 11"/>
+                    <pic:cNvPr id="17" name="Picture 17"/>
                     <pic:cNvPicPr/>
                   </pic:nvPicPr>
                   <pic:blipFill>
@@ -771,7 +863,60 @@
                   <pic:spPr>
                     <a:xfrm>
                       <a:off x="0" y="0"/>
-                      <a:ext cx="5731510" cy="5380355"/>
+                      <a:ext cx="5731510" cy="971550"/>
+                    </a:xfrm>
+                    <a:prstGeom prst="rect">
+                      <a:avLst/>
+                    </a:prstGeom>
+                  </pic:spPr>
+                </pic:pic>
+              </a:graphicData>
+            </a:graphic>
+            <wp14:sizeRelH relativeFrom="page">
+              <wp14:pctWidth>0</wp14:pctWidth>
+            </wp14:sizeRelH>
+            <wp14:sizeRelV relativeFrom="page">
+              <wp14:pctHeight>0</wp14:pctHeight>
+            </wp14:sizeRelV>
+          </wp:anchor>
+        </w:drawing>
+      </w:r>
+      <w:r>
+        <w:rPr>
+          <w:rFonts w:ascii="Times New Roman" w:hAnsi="Times New Roman" w:cs="Times New Roman"/>
+          <w:noProof/>
+        </w:rPr>
+        <w:drawing>
+          <wp:inline distT="0" distB="0" distL="0" distR="0" wp14:anchorId="565385D4" wp14:editId="620FBC28">
+            <wp:extent cx="5731510" cy="5323840"/>
+            <wp:effectExtent l="0" t="0" r="0" b="0"/>
+            <wp:docPr id="16" name="Picture 16"/>
+            <wp:cNvGraphicFramePr>
+              <a:graphicFrameLocks xmlns:a="http://schemas.openxmlformats.org/drawingml/2006/main" noChangeAspect="1"/>
+            </wp:cNvGraphicFramePr>
+            <a:graphic xmlns:a="http://schemas.openxmlformats.org/drawingml/2006/main">
+              <a:graphicData uri="http://schemas.openxmlformats.org/drawingml/2006/picture">
+                <pic:pic xmlns:pic="http://schemas.openxmlformats.org/drawingml/2006/picture">
+                  <pic:nvPicPr>
+                    <pic:cNvPr id="16" name="Picture 16"/>
+                    <pic:cNvPicPr/>
+                  </pic:nvPicPr>
+                  <pic:blipFill>
+                    <a:blip r:embed="rId13">
+                      <a:extLst>
+                        <a:ext uri="{28A0092B-C50C-407E-A947-70E740481C1C}">
+                          <a14:useLocalDpi xmlns:a14="http://schemas.microsoft.com/office/drawing/2010/main" val="0"/>
+                        </a:ext>
+                      </a:extLst>
+                    </a:blip>
+                    <a:stretch>
+                      <a:fillRect/>
+                    </a:stretch>
+                  </pic:blipFill>
+                  <pic:spPr>
+                    <a:xfrm>
+                      <a:off x="0" y="0"/>
+                      <a:ext cx="5731510" cy="5323840"/>
                     </a:xfrm>
                     <a:prstGeom prst="rect">
                       <a:avLst/>
@@ -783,6 +928,13 @@
           </wp:inline>
         </w:drawing>
       </w:r>
+    </w:p>
+    <w:p>
+      <w:pPr>
+        <w:rPr>
+          <w:rFonts w:ascii="Times New Roman" w:hAnsi="Times New Roman" w:cs="Times New Roman"/>
+        </w:rPr>
+      </w:pPr>
     </w:p>
     <w:p>
       <w:pPr>

</xml_diff>

<commit_message>
Started working on Diffie Hellman algo
</commit_message>
<xml_diff>
--- a/Lab/Misc/K041_AnishSudhanNair_IntroToCrypto_Lab3.docx
+++ b/Lab/Misc/K041_AnishSudhanNair_IntroToCrypto_Lab3.docx
@@ -949,6 +949,1691 @@
           <w:rFonts w:ascii="Times New Roman" w:hAnsi="Times New Roman" w:cs="Times New Roman"/>
         </w:rPr>
       </w:pPr>
+    </w:p>
+    <w:p>
+      <w:pPr>
+        <w:rPr>
+          <w:rFonts w:ascii="Times New Roman" w:hAnsi="Times New Roman" w:cs="Times New Roman"/>
+        </w:rPr>
+      </w:pPr>
+    </w:p>
+    <w:p>
+      <w:pPr>
+        <w:rPr>
+          <w:rFonts w:ascii="Times New Roman" w:hAnsi="Times New Roman" w:cs="Times New Roman"/>
+        </w:rPr>
+      </w:pPr>
+      <w:r>
+        <w:rPr>
+          <w:rFonts w:ascii="Times New Roman" w:hAnsi="Times New Roman" w:cs="Times New Roman"/>
+        </w:rPr>
+        <w:t>Questions:</w:t>
+      </w:r>
+    </w:p>
+    <w:p>
+      <w:pPr>
+        <w:rPr>
+          <w:rFonts w:ascii="Times New Roman" w:hAnsi="Times New Roman" w:cs="Times New Roman"/>
+        </w:rPr>
+      </w:pPr>
+      <w:r>
+        <w:rPr>
+          <w:rFonts w:ascii="Times New Roman" w:hAnsi="Times New Roman" w:cs="Times New Roman"/>
+        </w:rPr>
+        <w:t xml:space="preserve"> 1.What are various ways of cryptanalysis? Explain any two methods. </w:t>
+      </w:r>
+    </w:p>
+    <w:p>
+      <w:pPr>
+        <w:rPr>
+          <w:rFonts w:ascii="Times New Roman" w:hAnsi="Times New Roman" w:cs="Times New Roman"/>
+        </w:rPr>
+      </w:pPr>
+      <w:r>
+        <w:rPr>
+          <w:rFonts w:ascii="Times New Roman" w:hAnsi="Times New Roman" w:cs="Times New Roman"/>
+        </w:rPr>
+        <w:t xml:space="preserve">-&gt; Cryptanalysis of the </w:t>
+      </w:r>
+      <w:proofErr w:type="spellStart"/>
+      <w:r>
+        <w:rPr>
+          <w:rFonts w:ascii="Times New Roman" w:hAnsi="Times New Roman" w:cs="Times New Roman"/>
+        </w:rPr>
+        <w:t>Vigene</w:t>
+      </w:r>
+      <w:r>
+        <w:rPr>
+          <w:rFonts w:ascii="Times New Roman" w:hAnsi="Times New Roman" w:cs="Times New Roman"/>
+        </w:rPr>
+        <w:t>re</w:t>
+      </w:r>
+      <w:proofErr w:type="spellEnd"/>
+      <w:r>
+        <w:rPr>
+          <w:rFonts w:ascii="Times New Roman" w:hAnsi="Times New Roman" w:cs="Times New Roman"/>
+        </w:rPr>
+        <w:t xml:space="preserve"> Cipher is actually a </w:t>
+      </w:r>
+      <w:proofErr w:type="spellStart"/>
+      <w:r>
+        <w:rPr>
+          <w:rFonts w:ascii="Times New Roman" w:hAnsi="Times New Roman" w:cs="Times New Roman"/>
+        </w:rPr>
+        <w:t>two step</w:t>
+      </w:r>
+      <w:proofErr w:type="spellEnd"/>
+      <w:r>
+        <w:rPr>
+          <w:rFonts w:ascii="Times New Roman" w:hAnsi="Times New Roman" w:cs="Times New Roman"/>
+        </w:rPr>
+        <w:t xml:space="preserve"> process that involves finding the length of the keyword first and then figuring out the keyword itself.</w:t>
+      </w:r>
+    </w:p>
+    <w:p>
+      <w:pPr>
+        <w:rPr>
+          <w:rFonts w:ascii="Times New Roman" w:hAnsi="Times New Roman" w:cs="Times New Roman"/>
+        </w:rPr>
+      </w:pPr>
+      <w:r>
+        <w:rPr>
+          <w:rFonts w:ascii="Times New Roman" w:hAnsi="Times New Roman" w:cs="Times New Roman"/>
+        </w:rPr>
+        <w:t>Method 1: Displacement-Coincidences</w:t>
+      </w:r>
+    </w:p>
+    <w:p>
+      <w:pPr>
+        <w:rPr>
+          <w:rFonts w:ascii="Times New Roman" w:hAnsi="Times New Roman" w:cs="Times New Roman"/>
+        </w:rPr>
+      </w:pPr>
+      <w:r>
+        <w:rPr>
+          <w:rFonts w:ascii="Times New Roman" w:hAnsi="Times New Roman" w:cs="Times New Roman"/>
+        </w:rPr>
+        <w:t>This method involves comparing the cipher text against itself with shifted places. The simple nature of this method makes it easy to implement even on a piece of paper.</w:t>
+      </w:r>
+    </w:p>
+    <w:p>
+      <w:pPr>
+        <w:rPr>
+          <w:rFonts w:ascii="Times New Roman" w:hAnsi="Times New Roman" w:cs="Times New Roman"/>
+        </w:rPr>
+      </w:pPr>
+      <w:r>
+        <w:rPr>
+          <w:rFonts w:ascii="Times New Roman" w:hAnsi="Times New Roman" w:cs="Times New Roman"/>
+        </w:rPr>
+        <w:t xml:space="preserve">As aforementioned, you begin by fixing the position one cipher text’s letters and then compare the another string/paper with the san cipher text by shifting the places one by one until all places are exhausted. </w:t>
+      </w:r>
+    </w:p>
+    <w:p>
+      <w:pPr>
+        <w:rPr>
+          <w:rFonts w:ascii="Times New Roman" w:hAnsi="Times New Roman" w:cs="Times New Roman"/>
+        </w:rPr>
+      </w:pPr>
+      <w:r>
+        <w:rPr>
+          <w:rFonts w:ascii="Times New Roman" w:hAnsi="Times New Roman" w:cs="Times New Roman"/>
+        </w:rPr>
+        <w:lastRenderedPageBreak/>
+        <w:t xml:space="preserve">Whilst shifting places, the cryptanalyst must take of the number of times a particular position has the same letter on either text. </w:t>
+      </w:r>
+    </w:p>
+    <w:p>
+      <w:pPr>
+        <w:rPr>
+          <w:rFonts w:ascii="Times New Roman" w:hAnsi="Times New Roman" w:cs="Times New Roman"/>
+        </w:rPr>
+      </w:pPr>
+      <w:r>
+        <w:rPr>
+          <w:rFonts w:ascii="Times New Roman" w:hAnsi="Times New Roman" w:cs="Times New Roman"/>
+        </w:rPr>
+        <w:t xml:space="preserve">Finally, the results are to be tabulated and the shift with the most number of coincidences is </w:t>
+      </w:r>
+      <w:r>
+        <w:rPr>
+          <w:rFonts w:ascii="Times New Roman" w:hAnsi="Times New Roman" w:cs="Times New Roman"/>
+        </w:rPr>
+        <w:t>guessed/assumed</w:t>
+      </w:r>
+      <w:r>
+        <w:rPr>
+          <w:rFonts w:ascii="Times New Roman" w:hAnsi="Times New Roman" w:cs="Times New Roman"/>
+        </w:rPr>
+        <w:t xml:space="preserve"> to be the keyword’s length.</w:t>
+      </w:r>
+    </w:p>
+    <w:p>
+      <w:pPr>
+        <w:rPr>
+          <w:rFonts w:ascii="Times New Roman" w:hAnsi="Times New Roman" w:cs="Times New Roman"/>
+        </w:rPr>
+      </w:pPr>
+      <w:r>
+        <w:rPr>
+          <w:rFonts w:ascii="Times New Roman" w:hAnsi="Times New Roman" w:cs="Times New Roman"/>
+        </w:rPr>
+        <w:t>Once the keyword length has been figured out, it’s just a matter of performing a frequency analysis on the sets of letters of the cipher that each position of the keyword corresponds to.</w:t>
+      </w:r>
+    </w:p>
+    <w:p>
+      <w:pPr>
+        <w:rPr>
+          <w:rFonts w:ascii="Times New Roman" w:hAnsi="Times New Roman" w:cs="Times New Roman"/>
+        </w:rPr>
+      </w:pPr>
+    </w:p>
+    <w:p>
+      <w:pPr>
+        <w:rPr>
+          <w:rFonts w:ascii="Times New Roman" w:hAnsi="Times New Roman" w:cs="Times New Roman"/>
+        </w:rPr>
+      </w:pPr>
+      <w:r>
+        <w:rPr>
+          <w:rFonts w:ascii="Times New Roman" w:hAnsi="Times New Roman" w:cs="Times New Roman"/>
+        </w:rPr>
+        <w:t>Method 2: Friedman Test</w:t>
+      </w:r>
+    </w:p>
+    <w:p>
+      <w:pPr>
+        <w:rPr>
+          <w:rFonts w:ascii="Times New Roman" w:hAnsi="Times New Roman" w:cs="Times New Roman"/>
+        </w:rPr>
+      </w:pPr>
+      <w:r>
+        <w:rPr>
+          <w:rFonts w:ascii="Times New Roman" w:hAnsi="Times New Roman" w:cs="Times New Roman"/>
+        </w:rPr>
+        <w:t xml:space="preserve">This is the most </w:t>
+      </w:r>
+      <w:proofErr w:type="spellStart"/>
+      <w:r>
+        <w:rPr>
+          <w:rFonts w:ascii="Times New Roman" w:hAnsi="Times New Roman" w:cs="Times New Roman"/>
+        </w:rPr>
+        <w:t>mathematicaly</w:t>
+      </w:r>
+      <w:proofErr w:type="spellEnd"/>
+      <w:r>
+        <w:rPr>
+          <w:rFonts w:ascii="Times New Roman" w:hAnsi="Times New Roman" w:cs="Times New Roman"/>
+        </w:rPr>
+        <w:t xml:space="preserve"> complex method for the cryptanalysis of the </w:t>
+      </w:r>
+      <w:proofErr w:type="spellStart"/>
+      <w:r>
+        <w:rPr>
+          <w:rFonts w:ascii="Times New Roman" w:hAnsi="Times New Roman" w:cs="Times New Roman"/>
+        </w:rPr>
+        <w:t>Vigenere</w:t>
+      </w:r>
+      <w:proofErr w:type="spellEnd"/>
+      <w:r>
+        <w:rPr>
+          <w:rFonts w:ascii="Times New Roman" w:hAnsi="Times New Roman" w:cs="Times New Roman"/>
+        </w:rPr>
+        <w:t xml:space="preserve"> cipher.</w:t>
+      </w:r>
+    </w:p>
+    <w:p>
+      <w:pPr>
+        <w:rPr>
+          <w:rFonts w:ascii="Times New Roman" w:hAnsi="Times New Roman" w:cs="Times New Roman"/>
+        </w:rPr>
+      </w:pPr>
+      <w:r>
+        <w:rPr>
+          <w:rFonts w:ascii="Times New Roman" w:hAnsi="Times New Roman" w:cs="Times New Roman"/>
+        </w:rPr>
+        <w:t>The first step is to guess the length of the keyword, assuming m=1,2,3,4…</w:t>
+      </w:r>
+    </w:p>
+    <w:p>
+      <w:pPr>
+        <w:rPr>
+          <w:rFonts w:ascii="Times New Roman" w:hAnsi="Times New Roman" w:cs="Times New Roman"/>
+        </w:rPr>
+      </w:pPr>
+      <w:r>
+        <w:rPr>
+          <w:rFonts w:ascii="Times New Roman" w:hAnsi="Times New Roman" w:cs="Times New Roman"/>
+        </w:rPr>
+        <w:t xml:space="preserve">Depending on the value of m, m sub strings are to be created taking every </w:t>
+      </w:r>
+      <w:proofErr w:type="spellStart"/>
+      <w:r>
+        <w:rPr>
+          <w:rFonts w:ascii="Times New Roman" w:hAnsi="Times New Roman" w:cs="Times New Roman"/>
+        </w:rPr>
+        <w:t>m</w:t>
+      </w:r>
+      <w:r>
+        <w:rPr>
+          <w:rFonts w:ascii="Times New Roman" w:hAnsi="Times New Roman" w:cs="Times New Roman"/>
+          <w:vertAlign w:val="superscript"/>
+        </w:rPr>
+        <w:t>th</w:t>
+      </w:r>
+      <w:proofErr w:type="spellEnd"/>
+      <w:r>
+        <w:rPr>
+          <w:rFonts w:ascii="Times New Roman" w:hAnsi="Times New Roman" w:cs="Times New Roman"/>
+        </w:rPr>
+        <w:t xml:space="preserve"> letter of the string for the sub string, shifting the starting placer by a unit for each sub string. </w:t>
+      </w:r>
+    </w:p>
+    <w:p>
+      <w:pPr>
+        <w:rPr>
+          <w:rFonts w:ascii="Times New Roman" w:hAnsi="Times New Roman" w:cs="Times New Roman"/>
+        </w:rPr>
+      </w:pPr>
+      <w:r>
+        <w:rPr>
+          <w:rFonts w:ascii="Times New Roman" w:hAnsi="Times New Roman" w:cs="Times New Roman"/>
+        </w:rPr>
+        <w:t>After creating the substrings we find the Index of Coincidence</w:t>
+      </w:r>
+      <w:r>
+        <w:rPr>
+          <w:rFonts w:ascii="Times New Roman" w:hAnsi="Times New Roman" w:cs="Times New Roman"/>
+        </w:rPr>
+        <w:t xml:space="preserve"> (explained in question 3)</w:t>
+      </w:r>
+      <w:r>
+        <w:rPr>
+          <w:rFonts w:ascii="Times New Roman" w:hAnsi="Times New Roman" w:cs="Times New Roman"/>
+        </w:rPr>
+        <w:t xml:space="preserve"> of each sub string</w:t>
+      </w:r>
+      <w:r>
+        <w:rPr>
+          <w:rFonts w:ascii="Times New Roman" w:hAnsi="Times New Roman" w:cs="Times New Roman"/>
+        </w:rPr>
+        <w:t xml:space="preserve"> and if our assumed value of m has substrings whose Index of Coincidence has values near 0.065, we can be fairly certain that our assumption is valid. </w:t>
+      </w:r>
+    </w:p>
+    <w:p>
+      <w:pPr>
+        <w:rPr>
+          <w:rFonts w:ascii="Times New Roman" w:hAnsi="Times New Roman" w:cs="Times New Roman"/>
+        </w:rPr>
+      </w:pPr>
+      <w:r>
+        <w:rPr>
+          <w:rFonts w:ascii="Times New Roman" w:hAnsi="Times New Roman" w:cs="Times New Roman"/>
+        </w:rPr>
+        <w:t>Once the keyword length has been determined, we must move on to finding the actual keyword. For this, we firstly need to keep a frequency table ready that charts the frequencies of the letters of the particular language’s alphabet (</w:t>
+      </w:r>
+      <w:proofErr w:type="spellStart"/>
+      <w:r>
+        <w:rPr>
+          <w:rFonts w:ascii="Times New Roman" w:hAnsi="Times New Roman" w:cs="Times New Roman"/>
+        </w:rPr>
+        <w:t>Eg</w:t>
+      </w:r>
+      <w:proofErr w:type="spellEnd"/>
+      <w:r>
+        <w:rPr>
+          <w:rFonts w:ascii="Times New Roman" w:hAnsi="Times New Roman" w:cs="Times New Roman"/>
+        </w:rPr>
+        <w:t xml:space="preserve">: The table from Cryptographical Mathematics by Robert Edward </w:t>
+      </w:r>
+      <w:proofErr w:type="spellStart"/>
+      <w:r>
+        <w:rPr>
+          <w:rFonts w:ascii="Times New Roman" w:hAnsi="Times New Roman" w:cs="Times New Roman"/>
+        </w:rPr>
+        <w:t>Lewand</w:t>
+      </w:r>
+      <w:proofErr w:type="spellEnd"/>
+      <w:r>
+        <w:rPr>
+          <w:rFonts w:ascii="Times New Roman" w:hAnsi="Times New Roman" w:cs="Times New Roman"/>
+        </w:rPr>
+        <w:t xml:space="preserve"> for the English alphabet) in usual text.</w:t>
+      </w:r>
+    </w:p>
+    <w:p>
+      <w:pPr>
+        <w:rPr>
+          <w:rFonts w:ascii="Times New Roman" w:hAnsi="Times New Roman" w:cs="Times New Roman"/>
+        </w:rPr>
+      </w:pPr>
+      <w:r>
+        <w:rPr>
+          <w:rFonts w:ascii="Times New Roman" w:hAnsi="Times New Roman" w:cs="Times New Roman"/>
+        </w:rPr>
+        <w:t>For each sub string for the particular value of m, we are to create a vector q that would consist of the frequency of appearance of each character of the alphabet divided by the length of the substring.</w:t>
+      </w:r>
+    </w:p>
+    <w:p>
+      <w:pPr>
+        <w:rPr>
+          <w:rFonts w:ascii="Times New Roman" w:hAnsi="Times New Roman" w:cs="Times New Roman"/>
+        </w:rPr>
+      </w:pPr>
+      <w:r>
+        <w:rPr>
+          <w:rFonts w:ascii="Times New Roman" w:hAnsi="Times New Roman" w:cs="Times New Roman"/>
+        </w:rPr>
+        <w:t xml:space="preserve">Following the creation of m such vectors, we are to create another vector </w:t>
+      </w:r>
+      <w:r>
+        <w:rPr>
+          <w:rFonts w:ascii="Times New Roman" w:hAnsi="Times New Roman" w:cs="Times New Roman"/>
+        </w:rPr>
+        <w:t>v</w:t>
+      </w:r>
+      <w:r>
+        <w:rPr>
+          <w:rFonts w:ascii="Times New Roman" w:hAnsi="Times New Roman" w:cs="Times New Roman"/>
+          <w:vertAlign w:val="subscript"/>
+        </w:rPr>
+        <w:t>g</w:t>
+      </w:r>
+      <w:r>
+        <w:rPr>
+          <w:rFonts w:ascii="Times New Roman" w:hAnsi="Times New Roman" w:cs="Times New Roman"/>
+        </w:rPr>
+        <w:t xml:space="preserve"> that would consist of the elements of q shifted by g places, with g=0-25. As such, for every vector q, we would have 26 v</w:t>
+      </w:r>
+      <w:r>
+        <w:rPr>
+          <w:rFonts w:ascii="Times New Roman" w:hAnsi="Times New Roman" w:cs="Times New Roman"/>
+          <w:vertAlign w:val="subscript"/>
+        </w:rPr>
+        <w:t>g</w:t>
+      </w:r>
+      <w:r>
+        <w:rPr>
+          <w:rFonts w:ascii="Times New Roman" w:hAnsi="Times New Roman" w:cs="Times New Roman"/>
+        </w:rPr>
+        <w:t xml:space="preserve"> vectors. </w:t>
+      </w:r>
+    </w:p>
+    <w:p>
+      <w:pPr>
+        <w:rPr>
+          <w:rFonts w:ascii="Times New Roman" w:hAnsi="Times New Roman" w:cs="Times New Roman"/>
+        </w:rPr>
+      </w:pPr>
+      <w:r>
+        <w:rPr>
+          <w:rFonts w:ascii="Times New Roman" w:hAnsi="Times New Roman" w:cs="Times New Roman"/>
+        </w:rPr>
+        <w:t>After the creati</w:t>
+      </w:r>
+      <w:r>
+        <w:rPr>
+          <w:rFonts w:ascii="Times New Roman" w:hAnsi="Times New Roman" w:cs="Times New Roman"/>
+        </w:rPr>
+        <w:t>o</w:t>
+      </w:r>
+      <w:r>
+        <w:rPr>
+          <w:rFonts w:ascii="Times New Roman" w:hAnsi="Times New Roman" w:cs="Times New Roman"/>
+        </w:rPr>
+        <w:t xml:space="preserve">n of </w:t>
+      </w:r>
+      <w:r>
+        <w:rPr>
+          <w:rFonts w:ascii="Times New Roman" w:hAnsi="Times New Roman" w:cs="Times New Roman"/>
+        </w:rPr>
+        <w:t>v</w:t>
+      </w:r>
+      <w:r>
+        <w:rPr>
+          <w:rFonts w:ascii="Times New Roman" w:hAnsi="Times New Roman" w:cs="Times New Roman"/>
+          <w:vertAlign w:val="subscript"/>
+        </w:rPr>
+        <w:t>g</w:t>
+      </w:r>
+      <w:r>
+        <w:rPr>
+          <w:rFonts w:ascii="Times New Roman" w:hAnsi="Times New Roman" w:cs="Times New Roman"/>
+        </w:rPr>
+        <w:t xml:space="preserve"> vectors, we proceed to compute the dot product of p and every </w:t>
+      </w:r>
+      <w:r>
+        <w:rPr>
+          <w:rFonts w:ascii="Times New Roman" w:hAnsi="Times New Roman" w:cs="Times New Roman"/>
+        </w:rPr>
+        <w:t>v</w:t>
+      </w:r>
+      <w:r>
+        <w:rPr>
+          <w:rFonts w:ascii="Times New Roman" w:hAnsi="Times New Roman" w:cs="Times New Roman"/>
+          <w:vertAlign w:val="subscript"/>
+        </w:rPr>
+        <w:t>g</w:t>
+      </w:r>
+      <w:r>
+        <w:rPr>
+          <w:rFonts w:ascii="Times New Roman" w:hAnsi="Times New Roman" w:cs="Times New Roman"/>
+        </w:rPr>
+        <w:t>. This would result in a new vector M for every q that would consist of 26 values. These values are to be arranged in respective columns and from each column, the highest value (which would be near 0.065) is to be chosen. Corresponding to the values, their respective shift (g) is to be noted and using the alphabet encoding table where every letter from A-Z is assigned a numeric value from 0-25</w:t>
+      </w:r>
+      <w:r>
+        <w:rPr>
+          <w:rFonts w:ascii="Times New Roman" w:hAnsi="Times New Roman" w:cs="Times New Roman"/>
+        </w:rPr>
+        <w:t>, we find out the corresponding letters and compose them together to form the keyword.</w:t>
+      </w:r>
+    </w:p>
+    <w:p>
+      <w:pPr>
+        <w:rPr>
+          <w:rFonts w:ascii="Times New Roman" w:hAnsi="Times New Roman" w:cs="Times New Roman"/>
+        </w:rPr>
+      </w:pPr>
+      <w:r>
+        <w:rPr>
+          <w:rFonts w:ascii="Times New Roman" w:hAnsi="Times New Roman" w:cs="Times New Roman"/>
+        </w:rPr>
+        <w:t>After this point, we simply decrypt the text using the keyword’s alphabetically assigned number to subtract them from the cipher text’s numeric values and cycling the keyword until the ciphertext is exhausted.</w:t>
+      </w:r>
+    </w:p>
+    <w:p>
+      <w:pPr>
+        <w:rPr>
+          <w:rFonts w:ascii="Times New Roman" w:hAnsi="Times New Roman" w:cs="Times New Roman"/>
+        </w:rPr>
+      </w:pPr>
+    </w:p>
+    <w:p>
+      <w:pPr>
+        <w:rPr>
+          <w:rFonts w:ascii="Times New Roman" w:hAnsi="Times New Roman" w:cs="Times New Roman"/>
+        </w:rPr>
+      </w:pPr>
+      <w:r>
+        <w:rPr>
+          <w:rFonts w:ascii="Times New Roman" w:hAnsi="Times New Roman" w:cs="Times New Roman"/>
+        </w:rPr>
+        <w:t xml:space="preserve">2.Explain </w:t>
+      </w:r>
+      <w:proofErr w:type="spellStart"/>
+      <w:r>
+        <w:rPr>
+          <w:rFonts w:ascii="Times New Roman" w:hAnsi="Times New Roman" w:cs="Times New Roman"/>
+        </w:rPr>
+        <w:t>Kasiski’s</w:t>
+      </w:r>
+      <w:proofErr w:type="spellEnd"/>
+      <w:r>
+        <w:rPr>
+          <w:rFonts w:ascii="Times New Roman" w:hAnsi="Times New Roman" w:cs="Times New Roman"/>
+        </w:rPr>
+        <w:t xml:space="preserve"> method with an example. </w:t>
+      </w:r>
+    </w:p>
+    <w:p>
+      <w:pPr>
+        <w:rPr>
+          <w:rFonts w:ascii="Times New Roman" w:hAnsi="Times New Roman" w:cs="Times New Roman"/>
+        </w:rPr>
+      </w:pPr>
+      <w:proofErr w:type="spellStart"/>
+      <w:r>
+        <w:rPr>
+          <w:rFonts w:ascii="Times New Roman" w:hAnsi="Times New Roman" w:cs="Times New Roman"/>
+        </w:rPr>
+        <w:t>Kasiski’s</w:t>
+      </w:r>
+      <w:proofErr w:type="spellEnd"/>
+      <w:r>
+        <w:rPr>
+          <w:rFonts w:ascii="Times New Roman" w:hAnsi="Times New Roman" w:cs="Times New Roman"/>
+        </w:rPr>
+        <w:t xml:space="preserve"> method is the third method of cryptanalysis of the </w:t>
+      </w:r>
+      <w:proofErr w:type="spellStart"/>
+      <w:r>
+        <w:rPr>
+          <w:rFonts w:ascii="Times New Roman" w:hAnsi="Times New Roman" w:cs="Times New Roman"/>
+        </w:rPr>
+        <w:t>Vigenere</w:t>
+      </w:r>
+      <w:proofErr w:type="spellEnd"/>
+      <w:r>
+        <w:rPr>
+          <w:rFonts w:ascii="Times New Roman" w:hAnsi="Times New Roman" w:cs="Times New Roman"/>
+        </w:rPr>
+        <w:t xml:space="preserve"> cipher</w:t>
+      </w:r>
+      <w:r>
+        <w:rPr>
+          <w:rFonts w:ascii="Times New Roman" w:hAnsi="Times New Roman" w:cs="Times New Roman"/>
+        </w:rPr>
+        <w:t xml:space="preserve"> which is concerned with the presence of </w:t>
+      </w:r>
+      <w:proofErr w:type="spellStart"/>
+      <w:r>
+        <w:rPr>
+          <w:rFonts w:ascii="Times New Roman" w:hAnsi="Times New Roman" w:cs="Times New Roman"/>
+        </w:rPr>
+        <w:t>digrams</w:t>
+      </w:r>
+      <w:proofErr w:type="spellEnd"/>
+      <w:r>
+        <w:rPr>
+          <w:rFonts w:ascii="Times New Roman" w:hAnsi="Times New Roman" w:cs="Times New Roman"/>
+        </w:rPr>
+        <w:t>, trigrams and so on, in the cipher text.</w:t>
+      </w:r>
+    </w:p>
+    <w:p>
+      <w:pPr>
+        <w:rPr>
+          <w:rFonts w:ascii="Times New Roman" w:hAnsi="Times New Roman" w:cs="Times New Roman"/>
+        </w:rPr>
+      </w:pPr>
+      <w:r>
+        <w:rPr>
+          <w:rFonts w:ascii="Times New Roman" w:hAnsi="Times New Roman" w:cs="Times New Roman"/>
+        </w:rPr>
+        <w:t xml:space="preserve">Therefore, we create a frequency table of those </w:t>
+      </w:r>
+      <w:proofErr w:type="spellStart"/>
+      <w:r>
+        <w:rPr>
+          <w:rFonts w:ascii="Times New Roman" w:hAnsi="Times New Roman" w:cs="Times New Roman"/>
+        </w:rPr>
+        <w:t>digrams</w:t>
+      </w:r>
+      <w:proofErr w:type="spellEnd"/>
+      <w:r>
+        <w:rPr>
+          <w:rFonts w:ascii="Times New Roman" w:hAnsi="Times New Roman" w:cs="Times New Roman"/>
+        </w:rPr>
+        <w:t xml:space="preserve"> and trigrams appearing more than once and their position occurrence. </w:t>
+      </w:r>
+    </w:p>
+    <w:p>
+      <w:pPr>
+        <w:rPr>
+          <w:rFonts w:ascii="Times New Roman" w:hAnsi="Times New Roman" w:cs="Times New Roman"/>
+        </w:rPr>
+      </w:pPr>
+      <w:r>
+        <w:rPr>
+          <w:rFonts w:ascii="Times New Roman" w:hAnsi="Times New Roman" w:cs="Times New Roman"/>
+        </w:rPr>
+        <w:t xml:space="preserve">We then take two of those groups of letter that have highest frequency and compute the difference of the starting positions of their consecutive occurrences. We then take the </w:t>
+      </w:r>
+      <w:proofErr w:type="spellStart"/>
+      <w:r>
+        <w:rPr>
+          <w:rFonts w:ascii="Times New Roman" w:hAnsi="Times New Roman" w:cs="Times New Roman"/>
+        </w:rPr>
+        <w:t>gcd</w:t>
+      </w:r>
+      <w:proofErr w:type="spellEnd"/>
+      <w:r>
+        <w:rPr>
+          <w:rFonts w:ascii="Times New Roman" w:hAnsi="Times New Roman" w:cs="Times New Roman"/>
+        </w:rPr>
+        <w:t xml:space="preserve"> of the position differences of the two groups which would work out to be the keyword length. </w:t>
+      </w:r>
+    </w:p>
+    <w:p>
+      <w:pPr>
+        <w:rPr>
+          <w:rFonts w:ascii="Times New Roman" w:hAnsi="Times New Roman" w:cs="Times New Roman"/>
+        </w:rPr>
+      </w:pPr>
+      <w:r>
+        <w:rPr>
+          <w:rFonts w:ascii="Times New Roman" w:hAnsi="Times New Roman" w:cs="Times New Roman"/>
+        </w:rPr>
+        <w:lastRenderedPageBreak/>
+        <w:t>Once the keyword length has been figured out, it</w:t>
+      </w:r>
+      <w:r>
+        <w:rPr>
+          <w:rFonts w:ascii="Times New Roman" w:hAnsi="Times New Roman" w:cs="Times New Roman"/>
+        </w:rPr>
+        <w:t>’</w:t>
+      </w:r>
+      <w:r>
+        <w:rPr>
+          <w:rFonts w:ascii="Times New Roman" w:hAnsi="Times New Roman" w:cs="Times New Roman"/>
+        </w:rPr>
+        <w:t>s just a matter of performing a frequency analysis</w:t>
+      </w:r>
+      <w:r>
+        <w:rPr>
+          <w:rFonts w:ascii="Times New Roman" w:hAnsi="Times New Roman" w:cs="Times New Roman"/>
+        </w:rPr>
+        <w:t xml:space="preserve"> on the sets of letters of the cipher that each position of the keyword corresponds to.</w:t>
+      </w:r>
+    </w:p>
+    <w:p>
+      <w:pPr>
+        <w:rPr>
+          <w:rFonts w:ascii="Times New Roman" w:hAnsi="Times New Roman" w:cs="Times New Roman"/>
+        </w:rPr>
+      </w:pPr>
+      <w:r>
+        <w:rPr>
+          <w:rFonts w:ascii="Times New Roman" w:hAnsi="Times New Roman" w:cs="Times New Roman"/>
+        </w:rPr>
+        <w:t>Eg:</w:t>
+      </w:r>
+      <w:r>
+        <w:rPr>
+          <w:rFonts w:ascii="Times New Roman" w:hAnsi="Times New Roman" w:cs="Times New Roman"/>
+        </w:rPr>
+        <w:t>krgclgcgsbvcxxjimldlcwmbnpcyjqdybimlqjmblgcivkqqkrbrigclyfmlqpmdwmpjsxhmsresx</w:t>
+      </w:r>
+    </w:p>
+    <w:p>
+      <w:pPr>
+        <w:rPr>
+          <w:rFonts w:ascii="Times New Roman" w:hAnsi="Times New Roman" w:cs="Times New Roman"/>
+        </w:rPr>
+      </w:pPr>
+      <w:r>
+        <w:rPr>
+          <w:rFonts w:ascii="Times New Roman" w:hAnsi="Times New Roman" w:cs="Times New Roman"/>
+        </w:rPr>
+        <w:t xml:space="preserve">n-grams </w:t>
+      </w:r>
+      <w:r>
+        <w:rPr>
+          <w:rFonts w:ascii="Times New Roman" w:hAnsi="Times New Roman" w:cs="Times New Roman"/>
+        </w:rPr>
+        <w:t xml:space="preserve">-&gt; </w:t>
+      </w:r>
+      <w:r>
+        <w:rPr>
+          <w:rFonts w:ascii="Times New Roman" w:hAnsi="Times New Roman" w:cs="Times New Roman"/>
+        </w:rPr>
+        <w:t>frequency</w:t>
+      </w:r>
+      <w:r>
+        <w:rPr>
+          <w:rFonts w:ascii="Times New Roman" w:hAnsi="Times New Roman" w:cs="Times New Roman"/>
+        </w:rPr>
+        <w:t xml:space="preserve"> -&gt; starting </w:t>
+      </w:r>
+      <w:proofErr w:type="spellStart"/>
+      <w:r>
+        <w:rPr>
+          <w:rFonts w:ascii="Times New Roman" w:hAnsi="Times New Roman" w:cs="Times New Roman"/>
+        </w:rPr>
+        <w:t>posns</w:t>
+      </w:r>
+      <w:proofErr w:type="spellEnd"/>
+      <w:r>
+        <w:rPr>
+          <w:rFonts w:ascii="Times New Roman" w:hAnsi="Times New Roman" w:cs="Times New Roman"/>
+        </w:rPr>
+        <w:t>. -&gt; difference</w:t>
+      </w:r>
+    </w:p>
+    <w:p>
+      <w:pPr>
+        <w:rPr>
+          <w:rFonts w:ascii="Times New Roman" w:hAnsi="Times New Roman" w:cs="Times New Roman"/>
+        </w:rPr>
+      </w:pPr>
+      <w:proofErr w:type="spellStart"/>
+      <w:r>
+        <w:rPr>
+          <w:rFonts w:ascii="Times New Roman" w:hAnsi="Times New Roman" w:cs="Times New Roman"/>
+        </w:rPr>
+        <w:t>iml</w:t>
+      </w:r>
+      <w:proofErr w:type="spellEnd"/>
+      <w:r>
+        <w:rPr>
+          <w:rFonts w:ascii="Times New Roman" w:hAnsi="Times New Roman" w:cs="Times New Roman"/>
+        </w:rPr>
+        <w:t>: 2 -&gt;16, 34 -&gt;</w:t>
+      </w:r>
+      <w:r>
+        <w:rPr>
+          <w:rFonts w:ascii="Times New Roman" w:hAnsi="Times New Roman" w:cs="Times New Roman"/>
+        </w:rPr>
+        <w:t>18</w:t>
+      </w:r>
+    </w:p>
+    <w:p>
+      <w:pPr>
+        <w:rPr>
+          <w:rFonts w:ascii="Times New Roman" w:hAnsi="Times New Roman" w:cs="Times New Roman"/>
+        </w:rPr>
+      </w:pPr>
+      <w:proofErr w:type="spellStart"/>
+      <w:r>
+        <w:rPr>
+          <w:rFonts w:ascii="Times New Roman" w:hAnsi="Times New Roman" w:cs="Times New Roman"/>
+        </w:rPr>
+        <w:t>lgc</w:t>
+      </w:r>
+      <w:proofErr w:type="spellEnd"/>
+      <w:r>
+        <w:rPr>
+          <w:rFonts w:ascii="Times New Roman" w:hAnsi="Times New Roman" w:cs="Times New Roman"/>
+        </w:rPr>
+        <w:t>: 2 -&gt;5, 41</w:t>
+      </w:r>
+      <w:r>
+        <w:rPr>
+          <w:rFonts w:ascii="Times New Roman" w:hAnsi="Times New Roman" w:cs="Times New Roman"/>
+        </w:rPr>
+        <w:t xml:space="preserve"> -&gt; 36</w:t>
+      </w:r>
+    </w:p>
+    <w:p>
+      <w:pPr>
+        <w:rPr>
+          <w:rFonts w:ascii="Times New Roman" w:hAnsi="Times New Roman" w:cs="Times New Roman"/>
+        </w:rPr>
+      </w:pPr>
+      <w:proofErr w:type="spellStart"/>
+      <w:r>
+        <w:rPr>
+          <w:rFonts w:ascii="Times New Roman" w:hAnsi="Times New Roman" w:cs="Times New Roman"/>
+        </w:rPr>
+        <w:t>gcl</w:t>
+      </w:r>
+      <w:proofErr w:type="spellEnd"/>
+      <w:r>
+        <w:rPr>
+          <w:rFonts w:ascii="Times New Roman" w:hAnsi="Times New Roman" w:cs="Times New Roman"/>
+        </w:rPr>
+        <w:t>: 2 -&gt;3, 54</w:t>
+      </w:r>
+      <w:r>
+        <w:rPr>
+          <w:rFonts w:ascii="Times New Roman" w:hAnsi="Times New Roman" w:cs="Times New Roman"/>
+        </w:rPr>
+        <w:t xml:space="preserve"> -&gt; 51</w:t>
+      </w:r>
+    </w:p>
+    <w:p>
+      <w:pPr>
+        <w:rPr>
+          <w:rFonts w:ascii="Times New Roman" w:hAnsi="Times New Roman" w:cs="Times New Roman"/>
+        </w:rPr>
+      </w:pPr>
+      <w:proofErr w:type="spellStart"/>
+      <w:r>
+        <w:rPr>
+          <w:rFonts w:ascii="Times New Roman" w:hAnsi="Times New Roman" w:cs="Times New Roman"/>
+        </w:rPr>
+        <w:t>mlq</w:t>
+      </w:r>
+      <w:proofErr w:type="spellEnd"/>
+      <w:r>
+        <w:rPr>
+          <w:rFonts w:ascii="Times New Roman" w:hAnsi="Times New Roman" w:cs="Times New Roman"/>
+        </w:rPr>
+        <w:t>: 2 -&gt;35, 59</w:t>
+      </w:r>
+      <w:r>
+        <w:rPr>
+          <w:rFonts w:ascii="Times New Roman" w:hAnsi="Times New Roman" w:cs="Times New Roman"/>
+        </w:rPr>
+        <w:t xml:space="preserve"> -&gt; 24</w:t>
+      </w:r>
+    </w:p>
+    <w:p>
+      <w:pPr>
+        <w:rPr>
+          <w:rFonts w:ascii="Times New Roman" w:hAnsi="Times New Roman" w:cs="Times New Roman"/>
+        </w:rPr>
+      </w:pPr>
+      <w:proofErr w:type="spellStart"/>
+      <w:r>
+        <w:rPr>
+          <w:rFonts w:ascii="Times New Roman" w:hAnsi="Times New Roman" w:cs="Times New Roman"/>
+        </w:rPr>
+        <w:t>gcd</w:t>
+      </w:r>
+      <w:proofErr w:type="spellEnd"/>
+      <w:r>
+        <w:rPr>
+          <w:rFonts w:ascii="Times New Roman" w:hAnsi="Times New Roman" w:cs="Times New Roman"/>
+        </w:rPr>
+        <w:t>(18,36)=18 (unlikely</w:t>
+      </w:r>
+      <w:r>
+        <w:rPr>
+          <w:rFonts w:ascii="Times New Roman" w:hAnsi="Times New Roman" w:cs="Times New Roman"/>
+        </w:rPr>
+        <w:t xml:space="preserve"> since the number is quite high, reserve it for later test</w:t>
+      </w:r>
+      <w:r>
+        <w:rPr>
+          <w:rFonts w:ascii="Times New Roman" w:hAnsi="Times New Roman" w:cs="Times New Roman"/>
+        </w:rPr>
+        <w:t>)</w:t>
+      </w:r>
+    </w:p>
+    <w:p>
+      <w:pPr>
+        <w:rPr>
+          <w:rFonts w:ascii="Times New Roman" w:hAnsi="Times New Roman" w:cs="Times New Roman"/>
+        </w:rPr>
+      </w:pPr>
+      <w:proofErr w:type="spellStart"/>
+      <w:r>
+        <w:rPr>
+          <w:rFonts w:ascii="Times New Roman" w:hAnsi="Times New Roman" w:cs="Times New Roman"/>
+        </w:rPr>
+        <w:t>gcd</w:t>
+      </w:r>
+      <w:proofErr w:type="spellEnd"/>
+      <w:r>
+        <w:rPr>
+          <w:rFonts w:ascii="Times New Roman" w:hAnsi="Times New Roman" w:cs="Times New Roman"/>
+        </w:rPr>
+        <w:t>(18,51)=3</w:t>
+      </w:r>
+    </w:p>
+    <w:p>
+      <w:pPr>
+        <w:rPr>
+          <w:rFonts w:ascii="Times New Roman" w:hAnsi="Times New Roman" w:cs="Times New Roman"/>
+        </w:rPr>
+      </w:pPr>
+      <w:r>
+        <w:rPr>
+          <w:rFonts w:ascii="Times New Roman" w:hAnsi="Times New Roman" w:cs="Times New Roman"/>
+        </w:rPr>
+        <w:t xml:space="preserve">Consider </w:t>
+      </w:r>
+      <w:r>
+        <w:rPr>
+          <w:rFonts w:ascii="Times New Roman" w:hAnsi="Times New Roman" w:cs="Times New Roman"/>
+        </w:rPr>
+        <w:t>keyword length=</w:t>
+      </w:r>
+      <w:r>
+        <w:rPr>
+          <w:rFonts w:ascii="Times New Roman" w:hAnsi="Times New Roman" w:cs="Times New Roman"/>
+        </w:rPr>
+        <w:t>3,</w:t>
+      </w:r>
+    </w:p>
+    <w:p>
+      <w:pPr>
+        <w:rPr>
+          <w:rFonts w:ascii="Times New Roman" w:hAnsi="Times New Roman" w:cs="Times New Roman"/>
+        </w:rPr>
+      </w:pPr>
+      <w:r>
+        <w:rPr>
+          <w:rFonts w:ascii="Times New Roman" w:hAnsi="Times New Roman" w:cs="Times New Roman"/>
+        </w:rPr>
+        <w:t>Using tool:</w:t>
+      </w:r>
+      <w:r>
+        <w:rPr>
+          <w:rFonts w:ascii="Times New Roman" w:hAnsi="Times New Roman" w:cs="Times New Roman"/>
+        </w:rPr>
+        <w:t xml:space="preserve"> </w:t>
+      </w:r>
+      <w:hyperlink r:id="rId14" w:history="1">
+        <w:r>
+          <w:rPr>
+            <w:rStyle w:val="Hyperlink"/>
+            <w:rFonts w:ascii="Times New Roman" w:hAnsi="Times New Roman" w:cs="Times New Roman"/>
+          </w:rPr>
+          <w:t>https://crypto.interactive-maths.com/kasiski-analysis-breaking-the-code.html#act</w:t>
+        </w:r>
+      </w:hyperlink>
+      <w:r>
+        <w:rPr>
+          <w:rFonts w:ascii="Times New Roman" w:hAnsi="Times New Roman" w:cs="Times New Roman"/>
+        </w:rPr>
+        <w:t xml:space="preserve"> </w:t>
+      </w:r>
+    </w:p>
+    <w:p>
+      <w:pPr>
+        <w:rPr>
+          <w:rFonts w:ascii="Times New Roman" w:hAnsi="Times New Roman" w:cs="Times New Roman"/>
+        </w:rPr>
+      </w:pPr>
+      <w:r>
+        <w:rPr>
+          <w:rFonts w:ascii="Times New Roman" w:hAnsi="Times New Roman" w:cs="Times New Roman"/>
+        </w:rPr>
+        <w:t>We decipher the keyword to be KEY and the plain text to be:</w:t>
+      </w:r>
+    </w:p>
+    <w:p>
+      <w:pPr>
+        <w:rPr>
+          <w:rFonts w:ascii="Times New Roman" w:hAnsi="Times New Roman" w:cs="Times New Roman"/>
+        </w:rPr>
+      </w:pPr>
+      <w:r>
+        <w:rPr>
+          <w:rFonts w:ascii="Times New Roman" w:hAnsi="Times New Roman" w:cs="Times New Roman"/>
+        </w:rPr>
+        <w:t>anishiscurrentlyinthemiddleofstudyingforhisexamsandheishavinglotsoffundoingit</w:t>
+      </w:r>
+    </w:p>
+    <w:p>
+      <w:pPr>
+        <w:rPr>
+          <w:rFonts w:ascii="Times New Roman" w:hAnsi="Times New Roman" w:cs="Times New Roman"/>
+        </w:rPr>
+      </w:pPr>
+    </w:p>
+    <w:p>
+      <w:pPr>
+        <w:rPr>
+          <w:rFonts w:ascii="Times New Roman" w:hAnsi="Times New Roman" w:cs="Times New Roman"/>
+        </w:rPr>
+      </w:pPr>
+      <w:r>
+        <w:rPr>
+          <w:rFonts w:ascii="Times New Roman" w:hAnsi="Times New Roman" w:cs="Times New Roman"/>
+        </w:rPr>
+        <w:t>3.Explain Index of Coincidence.</w:t>
+      </w:r>
+    </w:p>
+    <w:p>
+      <w:pPr>
+        <w:rPr>
+          <w:rFonts w:ascii="Times New Roman" w:hAnsi="Times New Roman" w:cs="Times New Roman"/>
+        </w:rPr>
+      </w:pPr>
+      <w:r>
+        <w:rPr>
+          <w:rFonts w:ascii="Times New Roman" w:hAnsi="Times New Roman" w:cs="Times New Roman"/>
+        </w:rPr>
+        <w:t>The index of coincidence for a string or particular group of letters is the sum of the frequency of every letter’s appearance in the string (assume equal to n) multiplied by (n-1) and the whole sum divided by the product of the length of the string times minus 1 of the length.</w:t>
+      </w:r>
+    </w:p>
+    <w:p>
+      <w:pPr>
+        <w:rPr>
+          <w:rFonts w:ascii="Times New Roman" w:hAnsi="Times New Roman" w:cs="Times New Roman"/>
+        </w:rPr>
+      </w:pPr>
+      <w:proofErr w:type="spellStart"/>
+      <w:r>
+        <w:rPr>
+          <w:rFonts w:ascii="Times New Roman" w:hAnsi="Times New Roman" w:cs="Times New Roman"/>
+        </w:rPr>
+        <w:t>Eg</w:t>
+      </w:r>
+      <w:proofErr w:type="spellEnd"/>
+      <w:r>
+        <w:rPr>
+          <w:rFonts w:ascii="Times New Roman" w:hAnsi="Times New Roman" w:cs="Times New Roman"/>
+        </w:rPr>
+        <w:t xml:space="preserve">; Assume string x= </w:t>
+      </w:r>
+      <w:proofErr w:type="spellStart"/>
+      <w:r>
+        <w:rPr>
+          <w:rFonts w:ascii="Times New Roman" w:hAnsi="Times New Roman" w:cs="Times New Roman"/>
+        </w:rPr>
+        <w:t>anishstudiescryptography</w:t>
+      </w:r>
+      <w:proofErr w:type="spellEnd"/>
+    </w:p>
+    <w:p>
+      <w:pPr>
+        <w:rPr>
+          <w:rFonts w:ascii="Times New Roman" w:hAnsi="Times New Roman" w:cs="Times New Roman"/>
+        </w:rPr>
+      </w:pPr>
+      <w:r>
+        <w:rPr>
+          <w:rFonts w:ascii="Times New Roman" w:hAnsi="Times New Roman" w:cs="Times New Roman"/>
+        </w:rPr>
+        <w:t xml:space="preserve">It consists of </w:t>
+      </w:r>
+      <w:r>
+        <w:rPr>
+          <w:rFonts w:ascii="Times New Roman" w:hAnsi="Times New Roman" w:cs="Times New Roman"/>
+        </w:rPr>
+        <w:t>the letter frequency</w:t>
+      </w:r>
+    </w:p>
+    <w:p>
+      <w:pPr>
+        <w:rPr>
+          <w:rFonts w:ascii="Times New Roman" w:hAnsi="Times New Roman" w:cs="Times New Roman"/>
+        </w:rPr>
+      </w:pPr>
+      <w:r>
+        <w:rPr>
+          <w:rFonts w:ascii="Times New Roman" w:hAnsi="Times New Roman" w:cs="Times New Roman"/>
+        </w:rPr>
+        <w:t>A</w:t>
+      </w:r>
+      <w:r>
+        <w:rPr>
+          <w:rFonts w:ascii="Times New Roman" w:hAnsi="Times New Roman" w:cs="Times New Roman"/>
+        </w:rPr>
+        <w:tab/>
+        <w:t>2</w:t>
+      </w:r>
+    </w:p>
+    <w:p>
+      <w:pPr>
+        <w:rPr>
+          <w:rFonts w:ascii="Times New Roman" w:hAnsi="Times New Roman" w:cs="Times New Roman"/>
+        </w:rPr>
+      </w:pPr>
+      <w:r>
+        <w:rPr>
+          <w:rFonts w:ascii="Times New Roman" w:hAnsi="Times New Roman" w:cs="Times New Roman"/>
+        </w:rPr>
+        <w:t>B</w:t>
+      </w:r>
+      <w:r>
+        <w:rPr>
+          <w:rFonts w:ascii="Times New Roman" w:hAnsi="Times New Roman" w:cs="Times New Roman"/>
+        </w:rPr>
+        <w:tab/>
+        <w:t>0</w:t>
+      </w:r>
+    </w:p>
+    <w:p>
+      <w:pPr>
+        <w:rPr>
+          <w:rFonts w:ascii="Times New Roman" w:hAnsi="Times New Roman" w:cs="Times New Roman"/>
+        </w:rPr>
+      </w:pPr>
+      <w:r>
+        <w:rPr>
+          <w:rFonts w:ascii="Times New Roman" w:hAnsi="Times New Roman" w:cs="Times New Roman"/>
+        </w:rPr>
+        <w:t>C</w:t>
+      </w:r>
+      <w:r>
+        <w:rPr>
+          <w:rFonts w:ascii="Times New Roman" w:hAnsi="Times New Roman" w:cs="Times New Roman"/>
+        </w:rPr>
+        <w:tab/>
+        <w:t>1</w:t>
+      </w:r>
+    </w:p>
+    <w:p>
+      <w:pPr>
+        <w:rPr>
+          <w:rFonts w:ascii="Times New Roman" w:hAnsi="Times New Roman" w:cs="Times New Roman"/>
+        </w:rPr>
+      </w:pPr>
+      <w:r>
+        <w:rPr>
+          <w:rFonts w:ascii="Times New Roman" w:hAnsi="Times New Roman" w:cs="Times New Roman"/>
+        </w:rPr>
+        <w:t>D</w:t>
+      </w:r>
+      <w:r>
+        <w:rPr>
+          <w:rFonts w:ascii="Times New Roman" w:hAnsi="Times New Roman" w:cs="Times New Roman"/>
+        </w:rPr>
+        <w:tab/>
+        <w:t>1</w:t>
+      </w:r>
+    </w:p>
+    <w:p>
+      <w:pPr>
+        <w:rPr>
+          <w:rFonts w:ascii="Times New Roman" w:hAnsi="Times New Roman" w:cs="Times New Roman"/>
+        </w:rPr>
+      </w:pPr>
+      <w:r>
+        <w:rPr>
+          <w:rFonts w:ascii="Times New Roman" w:hAnsi="Times New Roman" w:cs="Times New Roman"/>
+        </w:rPr>
+        <w:t>E</w:t>
+      </w:r>
+      <w:r>
+        <w:rPr>
+          <w:rFonts w:ascii="Times New Roman" w:hAnsi="Times New Roman" w:cs="Times New Roman"/>
+        </w:rPr>
+        <w:tab/>
+        <w:t>1</w:t>
+      </w:r>
+    </w:p>
+    <w:p>
+      <w:pPr>
+        <w:rPr>
+          <w:rFonts w:ascii="Times New Roman" w:hAnsi="Times New Roman" w:cs="Times New Roman"/>
+        </w:rPr>
+      </w:pPr>
+      <w:r>
+        <w:rPr>
+          <w:rFonts w:ascii="Times New Roman" w:hAnsi="Times New Roman" w:cs="Times New Roman"/>
+        </w:rPr>
+        <w:t>F</w:t>
+      </w:r>
+      <w:r>
+        <w:rPr>
+          <w:rFonts w:ascii="Times New Roman" w:hAnsi="Times New Roman" w:cs="Times New Roman"/>
+        </w:rPr>
+        <w:tab/>
+        <w:t>0</w:t>
+      </w:r>
+    </w:p>
+    <w:p>
+      <w:pPr>
+        <w:rPr>
+          <w:rFonts w:ascii="Times New Roman" w:hAnsi="Times New Roman" w:cs="Times New Roman"/>
+        </w:rPr>
+      </w:pPr>
+      <w:r>
+        <w:rPr>
+          <w:rFonts w:ascii="Times New Roman" w:hAnsi="Times New Roman" w:cs="Times New Roman"/>
+        </w:rPr>
+        <w:t>G</w:t>
+      </w:r>
+      <w:r>
+        <w:rPr>
+          <w:rFonts w:ascii="Times New Roman" w:hAnsi="Times New Roman" w:cs="Times New Roman"/>
+        </w:rPr>
+        <w:tab/>
+        <w:t>1</w:t>
+      </w:r>
+    </w:p>
+    <w:p>
+      <w:pPr>
+        <w:rPr>
+          <w:rFonts w:ascii="Times New Roman" w:hAnsi="Times New Roman" w:cs="Times New Roman"/>
+        </w:rPr>
+      </w:pPr>
+      <w:r>
+        <w:rPr>
+          <w:rFonts w:ascii="Times New Roman" w:hAnsi="Times New Roman" w:cs="Times New Roman"/>
+        </w:rPr>
+        <w:t>H</w:t>
+      </w:r>
+      <w:r>
+        <w:rPr>
+          <w:rFonts w:ascii="Times New Roman" w:hAnsi="Times New Roman" w:cs="Times New Roman"/>
+        </w:rPr>
+        <w:tab/>
+        <w:t>2</w:t>
+      </w:r>
+    </w:p>
+    <w:p>
+      <w:pPr>
+        <w:rPr>
+          <w:rFonts w:ascii="Times New Roman" w:hAnsi="Times New Roman" w:cs="Times New Roman"/>
+        </w:rPr>
+      </w:pPr>
+      <w:r>
+        <w:rPr>
+          <w:rFonts w:ascii="Times New Roman" w:hAnsi="Times New Roman" w:cs="Times New Roman"/>
+        </w:rPr>
+        <w:t>I</w:t>
+      </w:r>
+      <w:r>
+        <w:rPr>
+          <w:rFonts w:ascii="Times New Roman" w:hAnsi="Times New Roman" w:cs="Times New Roman"/>
+        </w:rPr>
+        <w:tab/>
+        <w:t>2</w:t>
+      </w:r>
+    </w:p>
+    <w:p>
+      <w:pPr>
+        <w:rPr>
+          <w:rFonts w:ascii="Times New Roman" w:hAnsi="Times New Roman" w:cs="Times New Roman"/>
+        </w:rPr>
+      </w:pPr>
+      <w:r>
+        <w:rPr>
+          <w:rFonts w:ascii="Times New Roman" w:hAnsi="Times New Roman" w:cs="Times New Roman"/>
+        </w:rPr>
+        <w:t>J</w:t>
+      </w:r>
+      <w:r>
+        <w:rPr>
+          <w:rFonts w:ascii="Times New Roman" w:hAnsi="Times New Roman" w:cs="Times New Roman"/>
+        </w:rPr>
+        <w:tab/>
+        <w:t>0</w:t>
+      </w:r>
+    </w:p>
+    <w:p>
+      <w:pPr>
+        <w:rPr>
+          <w:rFonts w:ascii="Times New Roman" w:hAnsi="Times New Roman" w:cs="Times New Roman"/>
+        </w:rPr>
+      </w:pPr>
+      <w:r>
+        <w:rPr>
+          <w:rFonts w:ascii="Times New Roman" w:hAnsi="Times New Roman" w:cs="Times New Roman"/>
+        </w:rPr>
+        <w:t>K</w:t>
+      </w:r>
+      <w:r>
+        <w:rPr>
+          <w:rFonts w:ascii="Times New Roman" w:hAnsi="Times New Roman" w:cs="Times New Roman"/>
+        </w:rPr>
+        <w:tab/>
+        <w:t>0</w:t>
+      </w:r>
+    </w:p>
+    <w:p>
+      <w:pPr>
+        <w:rPr>
+          <w:rFonts w:ascii="Times New Roman" w:hAnsi="Times New Roman" w:cs="Times New Roman"/>
+        </w:rPr>
+      </w:pPr>
+      <w:r>
+        <w:rPr>
+          <w:rFonts w:ascii="Times New Roman" w:hAnsi="Times New Roman" w:cs="Times New Roman"/>
+        </w:rPr>
+        <w:t>L</w:t>
+      </w:r>
+      <w:r>
+        <w:rPr>
+          <w:rFonts w:ascii="Times New Roman" w:hAnsi="Times New Roman" w:cs="Times New Roman"/>
+        </w:rPr>
+        <w:tab/>
+        <w:t>0</w:t>
+      </w:r>
+    </w:p>
+    <w:p>
+      <w:pPr>
+        <w:rPr>
+          <w:rFonts w:ascii="Times New Roman" w:hAnsi="Times New Roman" w:cs="Times New Roman"/>
+        </w:rPr>
+      </w:pPr>
+      <w:r>
+        <w:rPr>
+          <w:rFonts w:ascii="Times New Roman" w:hAnsi="Times New Roman" w:cs="Times New Roman"/>
+        </w:rPr>
+        <w:t>M</w:t>
+      </w:r>
+      <w:r>
+        <w:rPr>
+          <w:rFonts w:ascii="Times New Roman" w:hAnsi="Times New Roman" w:cs="Times New Roman"/>
+        </w:rPr>
+        <w:tab/>
+        <w:t>0</w:t>
+      </w:r>
+    </w:p>
+    <w:p>
+      <w:pPr>
+        <w:rPr>
+          <w:rFonts w:ascii="Times New Roman" w:hAnsi="Times New Roman" w:cs="Times New Roman"/>
+        </w:rPr>
+      </w:pPr>
+      <w:r>
+        <w:rPr>
+          <w:rFonts w:ascii="Times New Roman" w:hAnsi="Times New Roman" w:cs="Times New Roman"/>
+        </w:rPr>
+        <w:t>N</w:t>
+      </w:r>
+      <w:r>
+        <w:rPr>
+          <w:rFonts w:ascii="Times New Roman" w:hAnsi="Times New Roman" w:cs="Times New Roman"/>
+        </w:rPr>
+        <w:tab/>
+        <w:t>1</w:t>
+      </w:r>
+    </w:p>
+    <w:p>
+      <w:pPr>
+        <w:rPr>
+          <w:rFonts w:ascii="Times New Roman" w:hAnsi="Times New Roman" w:cs="Times New Roman"/>
+        </w:rPr>
+      </w:pPr>
+      <w:r>
+        <w:rPr>
+          <w:rFonts w:ascii="Times New Roman" w:hAnsi="Times New Roman" w:cs="Times New Roman"/>
+        </w:rPr>
+        <w:t>O</w:t>
+      </w:r>
+      <w:r>
+        <w:rPr>
+          <w:rFonts w:ascii="Times New Roman" w:hAnsi="Times New Roman" w:cs="Times New Roman"/>
+        </w:rPr>
+        <w:tab/>
+        <w:t>1</w:t>
+      </w:r>
+    </w:p>
+    <w:p>
+      <w:pPr>
+        <w:rPr>
+          <w:rFonts w:ascii="Times New Roman" w:hAnsi="Times New Roman" w:cs="Times New Roman"/>
+        </w:rPr>
+      </w:pPr>
+      <w:r>
+        <w:rPr>
+          <w:rFonts w:ascii="Times New Roman" w:hAnsi="Times New Roman" w:cs="Times New Roman"/>
+        </w:rPr>
+        <w:lastRenderedPageBreak/>
+        <w:t>P</w:t>
+      </w:r>
+      <w:r>
+        <w:rPr>
+          <w:rFonts w:ascii="Times New Roman" w:hAnsi="Times New Roman" w:cs="Times New Roman"/>
+        </w:rPr>
+        <w:tab/>
+        <w:t>2</w:t>
+      </w:r>
+    </w:p>
+    <w:p>
+      <w:pPr>
+        <w:rPr>
+          <w:rFonts w:ascii="Times New Roman" w:hAnsi="Times New Roman" w:cs="Times New Roman"/>
+        </w:rPr>
+      </w:pPr>
+      <w:r>
+        <w:rPr>
+          <w:rFonts w:ascii="Times New Roman" w:hAnsi="Times New Roman" w:cs="Times New Roman"/>
+        </w:rPr>
+        <w:t>Q</w:t>
+      </w:r>
+      <w:r>
+        <w:rPr>
+          <w:rFonts w:ascii="Times New Roman" w:hAnsi="Times New Roman" w:cs="Times New Roman"/>
+        </w:rPr>
+        <w:tab/>
+        <w:t>0</w:t>
+      </w:r>
+    </w:p>
+    <w:p>
+      <w:pPr>
+        <w:rPr>
+          <w:rFonts w:ascii="Times New Roman" w:hAnsi="Times New Roman" w:cs="Times New Roman"/>
+        </w:rPr>
+      </w:pPr>
+      <w:r>
+        <w:rPr>
+          <w:rFonts w:ascii="Times New Roman" w:hAnsi="Times New Roman" w:cs="Times New Roman"/>
+        </w:rPr>
+        <w:t>R</w:t>
+      </w:r>
+      <w:r>
+        <w:rPr>
+          <w:rFonts w:ascii="Times New Roman" w:hAnsi="Times New Roman" w:cs="Times New Roman"/>
+        </w:rPr>
+        <w:tab/>
+        <w:t>2</w:t>
+      </w:r>
+    </w:p>
+    <w:p>
+      <w:pPr>
+        <w:rPr>
+          <w:rFonts w:ascii="Times New Roman" w:hAnsi="Times New Roman" w:cs="Times New Roman"/>
+        </w:rPr>
+      </w:pPr>
+      <w:r>
+        <w:rPr>
+          <w:rFonts w:ascii="Times New Roman" w:hAnsi="Times New Roman" w:cs="Times New Roman"/>
+        </w:rPr>
+        <w:t>S</w:t>
+      </w:r>
+      <w:r>
+        <w:rPr>
+          <w:rFonts w:ascii="Times New Roman" w:hAnsi="Times New Roman" w:cs="Times New Roman"/>
+        </w:rPr>
+        <w:tab/>
+        <w:t>3</w:t>
+      </w:r>
+    </w:p>
+    <w:p>
+      <w:pPr>
+        <w:rPr>
+          <w:rFonts w:ascii="Times New Roman" w:hAnsi="Times New Roman" w:cs="Times New Roman"/>
+        </w:rPr>
+      </w:pPr>
+      <w:r>
+        <w:rPr>
+          <w:rFonts w:ascii="Times New Roman" w:hAnsi="Times New Roman" w:cs="Times New Roman"/>
+        </w:rPr>
+        <w:t>T</w:t>
+      </w:r>
+      <w:r>
+        <w:rPr>
+          <w:rFonts w:ascii="Times New Roman" w:hAnsi="Times New Roman" w:cs="Times New Roman"/>
+        </w:rPr>
+        <w:tab/>
+        <w:t>2</w:t>
+      </w:r>
+    </w:p>
+    <w:p>
+      <w:pPr>
+        <w:rPr>
+          <w:rFonts w:ascii="Times New Roman" w:hAnsi="Times New Roman" w:cs="Times New Roman"/>
+        </w:rPr>
+      </w:pPr>
+      <w:r>
+        <w:rPr>
+          <w:rFonts w:ascii="Times New Roman" w:hAnsi="Times New Roman" w:cs="Times New Roman"/>
+        </w:rPr>
+        <w:t>U</w:t>
+      </w:r>
+      <w:r>
+        <w:rPr>
+          <w:rFonts w:ascii="Times New Roman" w:hAnsi="Times New Roman" w:cs="Times New Roman"/>
+        </w:rPr>
+        <w:tab/>
+        <w:t>1</w:t>
+      </w:r>
+    </w:p>
+    <w:p>
+      <w:pPr>
+        <w:rPr>
+          <w:rFonts w:ascii="Times New Roman" w:hAnsi="Times New Roman" w:cs="Times New Roman"/>
+        </w:rPr>
+      </w:pPr>
+      <w:r>
+        <w:rPr>
+          <w:rFonts w:ascii="Times New Roman" w:hAnsi="Times New Roman" w:cs="Times New Roman"/>
+        </w:rPr>
+        <w:t>V</w:t>
+      </w:r>
+      <w:r>
+        <w:rPr>
+          <w:rFonts w:ascii="Times New Roman" w:hAnsi="Times New Roman" w:cs="Times New Roman"/>
+        </w:rPr>
+        <w:tab/>
+        <w:t>0</w:t>
+      </w:r>
+    </w:p>
+    <w:p>
+      <w:pPr>
+        <w:rPr>
+          <w:rFonts w:ascii="Times New Roman" w:hAnsi="Times New Roman" w:cs="Times New Roman"/>
+        </w:rPr>
+      </w:pPr>
+      <w:r>
+        <w:rPr>
+          <w:rFonts w:ascii="Times New Roman" w:hAnsi="Times New Roman" w:cs="Times New Roman"/>
+        </w:rPr>
+        <w:t>W</w:t>
+      </w:r>
+      <w:r>
+        <w:rPr>
+          <w:rFonts w:ascii="Times New Roman" w:hAnsi="Times New Roman" w:cs="Times New Roman"/>
+        </w:rPr>
+        <w:tab/>
+        <w:t>0</w:t>
+      </w:r>
+    </w:p>
+    <w:p>
+      <w:pPr>
+        <w:rPr>
+          <w:rFonts w:ascii="Times New Roman" w:hAnsi="Times New Roman" w:cs="Times New Roman"/>
+        </w:rPr>
+      </w:pPr>
+      <w:r>
+        <w:rPr>
+          <w:rFonts w:ascii="Times New Roman" w:hAnsi="Times New Roman" w:cs="Times New Roman"/>
+        </w:rPr>
+        <w:t>X</w:t>
+      </w:r>
+      <w:r>
+        <w:rPr>
+          <w:rFonts w:ascii="Times New Roman" w:hAnsi="Times New Roman" w:cs="Times New Roman"/>
+        </w:rPr>
+        <w:tab/>
+        <w:t>0</w:t>
+      </w:r>
+    </w:p>
+    <w:p>
+      <w:pPr>
+        <w:rPr>
+          <w:rFonts w:ascii="Times New Roman" w:hAnsi="Times New Roman" w:cs="Times New Roman"/>
+        </w:rPr>
+      </w:pPr>
+      <w:r>
+        <w:rPr>
+          <w:rFonts w:ascii="Times New Roman" w:hAnsi="Times New Roman" w:cs="Times New Roman"/>
+        </w:rPr>
+        <w:t>Y</w:t>
+      </w:r>
+      <w:r>
+        <w:rPr>
+          <w:rFonts w:ascii="Times New Roman" w:hAnsi="Times New Roman" w:cs="Times New Roman"/>
+        </w:rPr>
+        <w:tab/>
+        <w:t>2</w:t>
+      </w:r>
+    </w:p>
+    <w:p>
+      <w:pPr>
+        <w:rPr>
+          <w:rFonts w:ascii="Times New Roman" w:hAnsi="Times New Roman" w:cs="Times New Roman"/>
+        </w:rPr>
+      </w:pPr>
+      <w:r>
+        <w:rPr>
+          <w:rFonts w:ascii="Times New Roman" w:hAnsi="Times New Roman" w:cs="Times New Roman"/>
+        </w:rPr>
+        <w:t>Z</w:t>
+      </w:r>
+      <w:r>
+        <w:rPr>
+          <w:rFonts w:ascii="Times New Roman" w:hAnsi="Times New Roman" w:cs="Times New Roman"/>
+        </w:rPr>
+        <w:tab/>
+        <w:t>0</w:t>
+      </w:r>
+      <w:r>
+        <w:rPr>
+          <w:rFonts w:ascii="Times New Roman" w:hAnsi="Times New Roman" w:cs="Times New Roman"/>
+        </w:rPr>
+        <w:t xml:space="preserve"> </w:t>
+      </w:r>
+    </w:p>
+    <w:p>
+      <w:pPr>
+        <w:rPr>
+          <w:rFonts w:ascii="Times New Roman" w:hAnsi="Times New Roman" w:cs="Times New Roman"/>
+        </w:rPr>
+      </w:pPr>
+      <w:r>
+        <w:rPr>
+          <w:rFonts w:ascii="Times New Roman" w:hAnsi="Times New Roman" w:cs="Times New Roman"/>
+        </w:rPr>
+        <w:t>And the length of x = 24</w:t>
+      </w:r>
+    </w:p>
+    <w:p>
+      <w:pPr>
+        <w:rPr>
+          <w:rFonts w:ascii="Times New Roman" w:hAnsi="Times New Roman" w:cs="Times New Roman"/>
+        </w:rPr>
+      </w:pPr>
+      <w:r>
+        <w:rPr>
+          <w:rFonts w:ascii="Times New Roman" w:hAnsi="Times New Roman" w:cs="Times New Roman"/>
+        </w:rPr>
+        <w:t xml:space="preserve">So, the </w:t>
+      </w:r>
+      <w:proofErr w:type="spellStart"/>
+      <w:r>
+        <w:rPr>
+          <w:rFonts w:ascii="Times New Roman" w:hAnsi="Times New Roman" w:cs="Times New Roman"/>
+        </w:rPr>
+        <w:t>I</w:t>
+      </w:r>
+      <w:r>
+        <w:rPr>
+          <w:rFonts w:ascii="Times New Roman" w:hAnsi="Times New Roman" w:cs="Times New Roman"/>
+          <w:vertAlign w:val="subscript"/>
+        </w:rPr>
+        <w:t>c</w:t>
+      </w:r>
+      <w:proofErr w:type="spellEnd"/>
+      <w:r>
+        <w:rPr>
+          <w:rFonts w:ascii="Times New Roman" w:hAnsi="Times New Roman" w:cs="Times New Roman"/>
+        </w:rPr>
+        <w:t>(x) = ((2)(1) + (2)(1) + (2)(1) + (2)(1) + (2)(1) + (3)(2) + (2)(1) + (2)(1))/((24)(23))</w:t>
+      </w:r>
+    </w:p>
+    <w:p>
+      <w:pPr>
+        <w:rPr>
+          <w:rFonts w:ascii="Times New Roman" w:hAnsi="Times New Roman" w:cs="Times New Roman"/>
+        </w:rPr>
+      </w:pPr>
+      <w:r>
+        <w:rPr>
+          <w:rFonts w:ascii="Times New Roman" w:hAnsi="Times New Roman" w:cs="Times New Roman"/>
+        </w:rPr>
+        <w:t>[We ignore the letters with frequency 1 since their product would turn out to be 0]</w:t>
+      </w:r>
+    </w:p>
+    <w:p>
+      <w:pPr>
+        <w:rPr>
+          <w:rFonts w:ascii="Times New Roman" w:hAnsi="Times New Roman" w:cs="Times New Roman"/>
+        </w:rPr>
+      </w:pPr>
+      <w:r>
+        <w:rPr>
+          <w:rFonts w:ascii="Times New Roman" w:hAnsi="Times New Roman" w:cs="Times New Roman"/>
+        </w:rPr>
+        <w:t xml:space="preserve">Therefore, the </w:t>
+      </w:r>
+      <w:proofErr w:type="spellStart"/>
+      <w:r>
+        <w:rPr>
+          <w:rFonts w:ascii="Times New Roman" w:hAnsi="Times New Roman" w:cs="Times New Roman"/>
+        </w:rPr>
+        <w:t>I</w:t>
+      </w:r>
+      <w:r>
+        <w:rPr>
+          <w:rFonts w:ascii="Times New Roman" w:hAnsi="Times New Roman" w:cs="Times New Roman"/>
+          <w:vertAlign w:val="subscript"/>
+        </w:rPr>
+        <w:t>c</w:t>
+      </w:r>
+      <w:proofErr w:type="spellEnd"/>
+      <w:r>
+        <w:rPr>
+          <w:rFonts w:ascii="Times New Roman" w:hAnsi="Times New Roman" w:cs="Times New Roman"/>
+        </w:rPr>
+        <w:t>(x</w:t>
+      </w:r>
+      <w:r>
+        <w:rPr>
+          <w:rFonts w:ascii="Times New Roman" w:hAnsi="Times New Roman" w:cs="Times New Roman"/>
+        </w:rPr>
+        <w:t>)=0.036231</w:t>
+      </w:r>
     </w:p>
     <w:sectPr>
       <w:pgSz w:w="11906" w:h="16838"/>
@@ -1611,6 +3296,29 @@
       <w:contextualSpacing/>
     </w:pPr>
   </w:style>
+  <w:style w:type="character" w:styleId="Hyperlink">
+    <w:name w:val="Hyperlink"/>
+    <w:basedOn w:val="DefaultParagraphFont"/>
+    <w:uiPriority w:val="99"/>
+    <w:unhideWhenUsed/>
+    <w:rsid w:val="00CE057B"/>
+    <w:rPr>
+      <w:color w:val="0563C1" w:themeColor="hyperlink"/>
+      <w:u w:val="single"/>
+    </w:rPr>
+  </w:style>
+  <w:style w:type="character" w:styleId="UnresolvedMention">
+    <w:name w:val="Unresolved Mention"/>
+    <w:basedOn w:val="DefaultParagraphFont"/>
+    <w:uiPriority w:val="99"/>
+    <w:semiHidden/>
+    <w:unhideWhenUsed/>
+    <w:rsid w:val="00CE057B"/>
+    <w:rPr>
+      <w:color w:val="605E5C"/>
+      <w:shd w:val="clear" w:color="auto" w:fill="E1DFDD"/>
+    </w:rPr>
+  </w:style>
 </w:styles>
 </file>
 

</xml_diff>